<commit_message>
Informe hasta la cuarta actividad
</commit_message>
<xml_diff>
--- a/informe-actividades.docx
+++ b/informe-actividades.docx
@@ -23,7 +23,7 @@
           <w:szCs w:val="32"/>
           <w:lang w:val="es-CO"/>
         </w:rPr>
-        <w:t>Informe Actividades TalentoTech – Arquitectura En la Nube</w:t>
+        <w:t>Informe de Actividades TalentoTech – Arquitectura En la Nube</w:t>
       </w:r>
     </w:p>
     <w:p>
@@ -87,50 +87,50 @@
       </w:pPr>
       <w:r>
         <w:rPr>
-          <w:lang w:val="es-CO"/>
-        </w:rPr>
-      </w:r>
-    </w:p>
-    <w:p>
-      <w:pPr>
-        <w:pStyle w:val="Normal"/>
-        <w:bidi w:val="0"/>
-        <w:jc w:val="both"/>
-        <w:rPr/>
-      </w:pPr>
-      <w:r>
-        <w:rPr>
           <w:b/>
           <w:bCs/>
+        </w:rPr>
+      </w:r>
+    </w:p>
+    <w:p>
+      <w:pPr>
+        <w:pStyle w:val="Normal"/>
+        <w:bidi w:val="0"/>
+        <w:jc w:val="both"/>
+        <w:rPr/>
+      </w:pPr>
+      <w:r>
+        <w:rPr>
+          <w:b/>
+          <w:bCs/>
           <w:lang w:val="es-CO"/>
         </w:rPr>
         <w:t xml:space="preserve">Repositorio: </w:t>
       </w:r>
-      <w:hyperlink r:id="rId3">
-        <w:r>
-          <w:rPr>
-            <w:rStyle w:val="Hyperlink"/>
-            <w:b w:val="false"/>
-            <w:bCs w:val="false"/>
-            <w:lang w:val="es-CO"/>
-          </w:rPr>
-          <w:t>https://github.com/capiedrav/actividades-talentotech2</w:t>
-        </w:r>
-      </w:hyperlink>
-    </w:p>
-    <w:p>
-      <w:pPr>
-        <w:pStyle w:val="Normal"/>
-        <w:bidi w:val="0"/>
-        <w:jc w:val="both"/>
-        <w:rPr>
-          <w:b w:val="false"/>
-          <w:bCs w:val="false"/>
-        </w:rPr>
-      </w:pPr>
-      <w:r>
-        <w:rPr>
-          <w:lang w:val="es-CO"/>
+      <w:r>
+        <w:rPr>
+          <w:rStyle w:val="Hyperlink"/>
+          <w:b w:val="false"/>
+          <w:bCs w:val="false"/>
+          <w:lang w:val="es-CO"/>
+        </w:rPr>
+        <w:t>https://github.com/capiedrav/actividades-talentotech2</w:t>
+      </w:r>
+    </w:p>
+    <w:p>
+      <w:pPr>
+        <w:pStyle w:val="Normal"/>
+        <w:bidi w:val="0"/>
+        <w:jc w:val="both"/>
+        <w:rPr>
+          <w:b w:val="false"/>
+          <w:bCs w:val="false"/>
+        </w:rPr>
+      </w:pPr>
+      <w:r>
+        <w:rPr>
+          <w:b w:val="false"/>
+          <w:bCs w:val="false"/>
         </w:rPr>
       </w:r>
     </w:p>
@@ -155,14 +155,9 @@
           <w:szCs w:val="28"/>
           <w:lang w:val="es-CO"/>
         </w:rPr>
-        <w:t>Primera actividad – Despliegue de aplicación</w:t>
-      </w:r>
-    </w:p>
-    <w:p>
-      <w:pPr>
-        <w:pStyle w:val="Normal"/>
-        <w:bidi w:val="0"/>
-        <w:jc w:val="both"/>
+        <w:t xml:space="preserve">Primera actividad – Despliegue de aplicación </w:t>
+      </w:r>
+      <w:r>
         <w:rPr>
           <w:b/>
           <w:bCs/>
@@ -170,8 +165,14 @@
           <w:szCs w:val="28"/>
           <w:lang w:val="es-CO"/>
         </w:rPr>
-      </w:pPr>
-      <w:r>
+        <w:t>en Kubernetes</w:t>
+      </w:r>
+    </w:p>
+    <w:p>
+      <w:pPr>
+        <w:pStyle w:val="Normal"/>
+        <w:bidi w:val="0"/>
+        <w:jc w:val="both"/>
         <w:rPr>
           <w:b/>
           <w:bCs/>
@@ -179,6 +180,15 @@
           <w:szCs w:val="28"/>
           <w:lang w:val="es-CO"/>
         </w:rPr>
+      </w:pPr>
+      <w:r>
+        <w:rPr>
+          <w:b/>
+          <w:bCs/>
+          <w:sz w:val="28"/>
+          <w:szCs w:val="28"/>
+          <w:lang w:val="es-CO"/>
+        </w:rPr>
       </w:r>
     </w:p>
     <w:p>
@@ -186,7 +196,7 @@
         <w:pStyle w:val="Normal"/>
         <w:numPr>
           <w:ilvl w:val="0"/>
-          <w:numId w:val="2"/>
+          <w:numId w:val="1"/>
         </w:numPr>
         <w:bidi w:val="0"/>
         <w:jc w:val="both"/>
@@ -206,27 +216,7 @@
           <w:szCs w:val="24"/>
           <w:lang w:val="es-CO"/>
         </w:rPr>
-        <w:t xml:space="preserve">Aplicar manifiesto </w:t>
-      </w:r>
-      <w:r>
-        <w:rPr>
-          <w:b w:val="false"/>
-          <w:bCs w:val="false"/>
-          <w:sz w:val="24"/>
-          <w:szCs w:val="24"/>
-          <w:lang w:val="es-CO"/>
-        </w:rPr>
-        <w:t>del despliegue</w:t>
-      </w:r>
-      <w:r>
-        <w:rPr>
-          <w:b w:val="false"/>
-          <w:bCs w:val="false"/>
-          <w:sz w:val="24"/>
-          <w:szCs w:val="24"/>
-          <w:lang w:val="es-CO"/>
-        </w:rPr>
-        <w:t xml:space="preserve"> y verificar que esté corriendo: </w:t>
+        <w:t xml:space="preserve">Aplicar manifiesto del despliegue y verificar que esté corriendo: </w:t>
       </w:r>
     </w:p>
     <w:p>
@@ -266,7 +256,7 @@
           <w:lang w:val="es-CO"/>
         </w:rPr>
         <w:drawing>
-          <wp:anchor behindDoc="0" distT="0" distB="0" distL="0" distR="0" simplePos="0" locked="0" layoutInCell="0" allowOverlap="1" relativeHeight="2">
+          <wp:anchor behindDoc="0" distT="0" distB="0" distL="0" distR="0" simplePos="0" locked="0" layoutInCell="0" allowOverlap="1" relativeHeight="4">
             <wp:simplePos x="0" y="0"/>
             <wp:positionH relativeFrom="column">
               <wp:align>center</wp:align>
@@ -291,7 +281,7 @@
                     </pic:cNvPicPr>
                   </pic:nvPicPr>
                   <pic:blipFill>
-                    <a:blip r:embed="rId4"/>
+                    <a:blip r:embed="rId2"/>
                     <a:stretch>
                       <a:fillRect/>
                     </a:stretch>
@@ -317,7 +307,7 @@
         <w:pStyle w:val="Normal"/>
         <w:numPr>
           <w:ilvl w:val="0"/>
-          <w:numId w:val="2"/>
+          <w:numId w:val="1"/>
         </w:numPr>
         <w:bidi w:val="0"/>
         <w:jc w:val="both"/>
@@ -359,7 +349,7 @@
           <w:lang w:val="es-CO"/>
         </w:rPr>
         <w:drawing>
-          <wp:anchor behindDoc="0" distT="0" distB="0" distL="0" distR="0" simplePos="0" locked="0" layoutInCell="0" allowOverlap="1" relativeHeight="3">
+          <wp:anchor behindDoc="0" distT="0" distB="0" distL="0" distR="0" simplePos="0" locked="0" layoutInCell="0" allowOverlap="1" relativeHeight="5">
             <wp:simplePos x="0" y="0"/>
             <wp:positionH relativeFrom="column">
               <wp:posOffset>1040130</wp:posOffset>
@@ -384,7 +374,7 @@
                     </pic:cNvPicPr>
                   </pic:nvPicPr>
                   <pic:blipFill>
-                    <a:blip r:embed="rId5"/>
+                    <a:blip r:embed="rId3"/>
                     <a:stretch>
                       <a:fillRect/>
                     </a:stretch>
@@ -467,7 +457,7 @@
         <w:pStyle w:val="Normal"/>
         <w:numPr>
           <w:ilvl w:val="0"/>
-          <w:numId w:val="2"/>
+          <w:numId w:val="1"/>
         </w:numPr>
         <w:bidi w:val="0"/>
         <w:jc w:val="both"/>
@@ -517,10 +507,11 @@
       </w:pPr>
       <w:r>
         <w:rPr>
-          <w:lang w:val="es-CO"/>
+          <w:b/>
+          <w:bCs/>
         </w:rPr>
         <w:drawing>
-          <wp:anchor behindDoc="0" distT="0" distB="0" distL="0" distR="0" simplePos="0" locked="0" layoutInCell="0" allowOverlap="1" relativeHeight="4">
+          <wp:anchor behindDoc="0" distT="0" distB="0" distL="0" distR="0" simplePos="0" locked="0" layoutInCell="0" allowOverlap="1" relativeHeight="6">
             <wp:simplePos x="0" y="0"/>
             <wp:positionH relativeFrom="column">
               <wp:align>center</wp:align>
@@ -545,7 +536,7 @@
                     </pic:cNvPicPr>
                   </pic:nvPicPr>
                   <pic:blipFill>
-                    <a:blip r:embed="rId6"/>
+                    <a:blip r:embed="rId4"/>
                     <a:stretch>
                       <a:fillRect/>
                     </a:stretch>
@@ -571,7 +562,7 @@
         <w:pStyle w:val="Normal"/>
         <w:numPr>
           <w:ilvl w:val="0"/>
-          <w:numId w:val="2"/>
+          <w:numId w:val="1"/>
         </w:numPr>
         <w:bidi w:val="0"/>
         <w:jc w:val="both"/>
@@ -627,7 +618,7 @@
           <w:lang w:val="es-CO"/>
         </w:rPr>
         <w:drawing>
-          <wp:anchor behindDoc="0" distT="0" distB="0" distL="0" distR="0" simplePos="0" locked="0" layoutInCell="0" allowOverlap="1" relativeHeight="5">
+          <wp:anchor behindDoc="0" distT="0" distB="0" distL="0" distR="0" simplePos="0" locked="0" layoutInCell="0" allowOverlap="1" relativeHeight="7">
             <wp:simplePos x="0" y="0"/>
             <wp:positionH relativeFrom="column">
               <wp:align>center</wp:align>
@@ -652,7 +643,7 @@
                     </pic:cNvPicPr>
                   </pic:nvPicPr>
                   <pic:blipFill>
-                    <a:blip r:embed="rId7"/>
+                    <a:blip r:embed="rId5"/>
                     <a:stretch>
                       <a:fillRect/>
                     </a:stretch>
@@ -721,7 +712,7 @@
         <w:pStyle w:val="Normal"/>
         <w:numPr>
           <w:ilvl w:val="0"/>
-          <w:numId w:val="3"/>
+          <w:numId w:val="2"/>
         </w:numPr>
         <w:bidi w:val="0"/>
         <w:jc w:val="both"/>
@@ -777,7 +768,7 @@
           <w:lang w:val="es-CO"/>
         </w:rPr>
         <w:drawing>
-          <wp:anchor behindDoc="0" distT="0" distB="0" distL="0" distR="0" simplePos="0" locked="0" layoutInCell="0" allowOverlap="1" relativeHeight="6">
+          <wp:anchor behindDoc="0" distT="0" distB="0" distL="0" distR="0" simplePos="0" locked="0" layoutInCell="0" allowOverlap="1" relativeHeight="8">
             <wp:simplePos x="0" y="0"/>
             <wp:positionH relativeFrom="column">
               <wp:align>center</wp:align>
@@ -802,7 +793,7 @@
                     </pic:cNvPicPr>
                   </pic:nvPicPr>
                   <pic:blipFill>
-                    <a:blip r:embed="rId8"/>
+                    <a:blip r:embed="rId6"/>
                     <a:stretch>
                       <a:fillRect/>
                     </a:stretch>
@@ -909,7 +900,7 @@
         <w:pStyle w:val="Normal"/>
         <w:numPr>
           <w:ilvl w:val="0"/>
-          <w:numId w:val="3"/>
+          <w:numId w:val="2"/>
         </w:numPr>
         <w:bidi w:val="0"/>
         <w:jc w:val="both"/>
@@ -925,15 +916,7 @@
           <w:bCs w:val="false"/>
           <w:lang w:val="es-CO"/>
         </w:rPr>
-        <w:t xml:space="preserve">Generar tráfico </w:t>
-      </w:r>
-      <w:r>
-        <w:rPr>
-          <w:b w:val="false"/>
-          <w:bCs w:val="false"/>
-          <w:lang w:val="es-CO"/>
-        </w:rPr>
-        <w:t>para la aplicación para activar el escalado automático:</w:t>
+        <w:t>Generar tráfico para la aplicación para activar el escalado automático:</w:t>
       </w:r>
     </w:p>
     <w:p>
@@ -954,7 +937,7 @@
           <w:lang w:val="es-CO"/>
         </w:rPr>
         <w:drawing>
-          <wp:anchor behindDoc="0" distT="0" distB="0" distL="0" distR="0" simplePos="0" locked="0" layoutInCell="0" allowOverlap="1" relativeHeight="7">
+          <wp:anchor behindDoc="0" distT="0" distB="0" distL="0" distR="0" simplePos="0" locked="0" layoutInCell="0" allowOverlap="1" relativeHeight="9">
             <wp:simplePos x="0" y="0"/>
             <wp:positionH relativeFrom="column">
               <wp:posOffset>78105</wp:posOffset>
@@ -979,7 +962,7 @@
                     </pic:cNvPicPr>
                   </pic:nvPicPr>
                   <pic:blipFill>
-                    <a:blip r:embed="rId9"/>
+                    <a:blip r:embed="rId7"/>
                     <a:stretch>
                       <a:fillRect/>
                     </a:stretch>
@@ -999,7 +982,7 @@
           </wp:anchor>
         </w:drawing>
         <w:drawing>
-          <wp:anchor behindDoc="0" distT="0" distB="0" distL="0" distR="0" simplePos="0" locked="0" layoutInCell="0" allowOverlap="1" relativeHeight="8">
+          <wp:anchor behindDoc="0" distT="0" distB="0" distL="0" distR="0" simplePos="0" locked="0" layoutInCell="0" allowOverlap="1" relativeHeight="10">
             <wp:simplePos x="0" y="0"/>
             <wp:positionH relativeFrom="column">
               <wp:posOffset>93345</wp:posOffset>
@@ -1024,7 +1007,7 @@
                     </pic:cNvPicPr>
                   </pic:nvPicPr>
                   <pic:blipFill>
-                    <a:blip r:embed="rId10"/>
+                    <a:blip r:embed="rId8"/>
                     <a:stretch>
                       <a:fillRect/>
                     </a:stretch>
@@ -1044,7 +1027,7 @@
           </wp:anchor>
         </w:drawing>
         <w:drawing>
-          <wp:anchor behindDoc="0" distT="0" distB="0" distL="0" distR="0" simplePos="0" locked="0" layoutInCell="0" allowOverlap="1" relativeHeight="9">
+          <wp:anchor behindDoc="0" distT="0" distB="0" distL="0" distR="0" simplePos="0" locked="0" layoutInCell="0" allowOverlap="1" relativeHeight="11">
             <wp:simplePos x="0" y="0"/>
             <wp:positionH relativeFrom="column">
               <wp:posOffset>95250</wp:posOffset>
@@ -1069,7 +1052,7 @@
                     </pic:cNvPicPr>
                   </pic:nvPicPr>
                   <pic:blipFill>
-                    <a:blip r:embed="rId11"/>
+                    <a:blip r:embed="rId9"/>
                     <a:stretch>
                       <a:fillRect/>
                     </a:stretch>
@@ -1095,7 +1078,7 @@
         <w:pStyle w:val="Normal"/>
         <w:numPr>
           <w:ilvl w:val="0"/>
-          <w:numId w:val="3"/>
+          <w:numId w:val="2"/>
         </w:numPr>
         <w:bidi w:val="0"/>
         <w:jc w:val="both"/>
@@ -1132,7 +1115,7 @@
           <w:lang w:val="es-CO"/>
         </w:rPr>
         <w:drawing>
-          <wp:anchor behindDoc="0" distT="0" distB="0" distL="0" distR="0" simplePos="0" locked="0" layoutInCell="0" allowOverlap="1" relativeHeight="10">
+          <wp:anchor behindDoc="0" distT="0" distB="0" distL="0" distR="0" simplePos="0" locked="0" layoutInCell="0" allowOverlap="1" relativeHeight="12">
             <wp:simplePos x="0" y="0"/>
             <wp:positionH relativeFrom="column">
               <wp:posOffset>57150</wp:posOffset>
@@ -1157,7 +1140,7 @@
                     </pic:cNvPicPr>
                   </pic:nvPicPr>
                   <pic:blipFill>
-                    <a:blip r:embed="rId12"/>
+                    <a:blip r:embed="rId10"/>
                     <a:stretch>
                       <a:fillRect/>
                     </a:stretch>
@@ -1183,7 +1166,7 @@
         <w:pStyle w:val="Normal"/>
         <w:numPr>
           <w:ilvl w:val="0"/>
-          <w:numId w:val="3"/>
+          <w:numId w:val="2"/>
         </w:numPr>
         <w:bidi w:val="0"/>
         <w:jc w:val="both"/>
@@ -1238,11 +1221,7 @@
         </w:rPr>
       </w:pPr>
       <w:r>
-        <w:rPr>
-          <w:b w:val="false"/>
-          <w:bCs w:val="false"/>
-          <w:lang w:val="es-CO"/>
-        </w:rPr>
+        <w:rPr/>
         <w:drawing>
           <wp:inline distT="0" distB="0" distL="0" distR="0">
             <wp:extent cx="6332220" cy="2716530"/>
@@ -1261,7 +1240,7 @@
                     </pic:cNvPicPr>
                   </pic:nvPicPr>
                   <pic:blipFill>
-                    <a:blip r:embed="rId13"/>
+                    <a:blip r:embed="rId11"/>
                     <a:stretch>
                       <a:fillRect/>
                     </a:stretch>
@@ -1458,7 +1437,7 @@
         <w:pStyle w:val="Normal"/>
         <w:numPr>
           <w:ilvl w:val="0"/>
-          <w:numId w:val="3"/>
+          <w:numId w:val="2"/>
         </w:numPr>
         <w:bidi w:val="0"/>
         <w:jc w:val="both"/>
@@ -1519,7 +1498,7 @@
           <w:lang w:val="es-CO"/>
         </w:rPr>
         <w:drawing>
-          <wp:anchor behindDoc="0" distT="0" distB="0" distL="0" distR="0" simplePos="0" locked="0" layoutInCell="0" allowOverlap="1" relativeHeight="12">
+          <wp:anchor behindDoc="0" distT="0" distB="0" distL="0" distR="0" simplePos="0" locked="0" layoutInCell="0" allowOverlap="1" relativeHeight="13">
             <wp:simplePos x="0" y="0"/>
             <wp:positionH relativeFrom="column">
               <wp:posOffset>184150</wp:posOffset>
@@ -1544,7 +1523,7 @@
                     </pic:cNvPicPr>
                   </pic:nvPicPr>
                   <pic:blipFill>
-                    <a:blip r:embed="rId14"/>
+                    <a:blip r:embed="rId12"/>
                     <a:stretch>
                       <a:fillRect/>
                     </a:stretch>
@@ -1570,7 +1549,7 @@
         <w:pStyle w:val="Normal"/>
         <w:numPr>
           <w:ilvl w:val="0"/>
-          <w:numId w:val="3"/>
+          <w:numId w:val="2"/>
         </w:numPr>
         <w:bidi w:val="0"/>
         <w:jc w:val="both"/>
@@ -1625,11 +1604,7 @@
         </w:rPr>
       </w:pPr>
       <w:r>
-        <w:rPr>
-          <w:b w:val="false"/>
-          <w:bCs w:val="false"/>
-          <w:lang w:val="es-CO"/>
-        </w:rPr>
+        <w:rPr/>
         <w:drawing>
           <wp:inline distT="0" distB="0" distL="0" distR="0">
             <wp:extent cx="6103620" cy="1447800"/>
@@ -1648,7 +1623,7 @@
                     </pic:cNvPicPr>
                   </pic:nvPicPr>
                   <pic:blipFill>
-                    <a:blip r:embed="rId15"/>
+                    <a:blip r:embed="rId13"/>
                     <a:stretch>
                       <a:fillRect/>
                     </a:stretch>
@@ -1693,7 +1668,7 @@
         <w:pStyle w:val="Normal"/>
         <w:numPr>
           <w:ilvl w:val="0"/>
-          <w:numId w:val="3"/>
+          <w:numId w:val="2"/>
         </w:numPr>
         <w:bidi w:val="0"/>
         <w:jc w:val="both"/>
@@ -1755,7 +1730,7 @@
                     </pic:cNvPicPr>
                   </pic:nvPicPr>
                   <pic:blipFill>
-                    <a:blip r:embed="rId16"/>
+                    <a:blip r:embed="rId14"/>
                     <a:stretch>
                       <a:fillRect/>
                     </a:stretch>
@@ -1819,7 +1794,7 @@
                     </pic:cNvPicPr>
                   </pic:nvPicPr>
                   <pic:blipFill>
-                    <a:blip r:embed="rId17"/>
+                    <a:blip r:embed="rId15"/>
                     <a:stretch>
                       <a:fillRect/>
                     </a:stretch>
@@ -1846,74 +1821,340 @@
         <w:bidi w:val="0"/>
         <w:jc w:val="both"/>
         <w:rPr>
-          <w:b w:val="false"/>
-          <w:bCs w:val="false"/>
-          <w:lang w:val="es-CO"/>
-        </w:rPr>
-      </w:pPr>
-      <w:r>
-        <w:rPr>
-          <w:b w:val="false"/>
-          <w:bCs w:val="false"/>
-          <w:lang w:val="es-CO"/>
-        </w:rPr>
-      </w:r>
-    </w:p>
-    <w:p>
-      <w:pPr>
-        <w:pStyle w:val="Normal"/>
-        <w:bidi w:val="0"/>
-        <w:jc w:val="both"/>
-        <w:rPr>
-          <w:b w:val="false"/>
-          <w:bCs w:val="false"/>
-          <w:lang w:val="es-CO"/>
-        </w:rPr>
-      </w:pPr>
-      <w:r>
-        <w:rPr>
-          <w:b w:val="false"/>
-          <w:bCs w:val="false"/>
-          <w:lang w:val="es-CO"/>
-        </w:rPr>
-      </w:r>
-    </w:p>
-    <w:p>
-      <w:pPr>
-        <w:pStyle w:val="Normal"/>
-        <w:bidi w:val="0"/>
-        <w:jc w:val="both"/>
-        <w:rPr>
-          <w:b w:val="false"/>
-          <w:bCs w:val="false"/>
-          <w:lang w:val="es-CO"/>
-        </w:rPr>
-      </w:pPr>
-      <w:r>
-        <w:rPr>
-          <w:b w:val="false"/>
-          <w:bCs w:val="false"/>
-          <w:lang w:val="es-CO"/>
-        </w:rPr>
-      </w:r>
-    </w:p>
-    <w:p>
-      <w:pPr>
-        <w:pStyle w:val="Normal"/>
-        <w:bidi w:val="0"/>
-        <w:jc w:val="both"/>
-        <w:rPr>
-          <w:b w:val="false"/>
-          <w:bCs w:val="false"/>
-          <w:lang w:val="es-CO"/>
-        </w:rPr>
-      </w:pPr>
-      <w:r>
-        <w:rPr>
-          <w:b w:val="false"/>
-          <w:bCs w:val="false"/>
-          <w:lang w:val="es-CO"/>
-        </w:rPr>
+          <w:b/>
+          <w:bCs/>
+          <w:sz w:val="28"/>
+          <w:szCs w:val="28"/>
+          <w:lang w:val="es-CO"/>
+        </w:rPr>
+      </w:pPr>
+      <w:r>
+        <w:rPr>
+          <w:b/>
+          <w:bCs/>
+          <w:sz w:val="28"/>
+          <w:szCs w:val="28"/>
+          <w:lang w:val="es-CO"/>
+        </w:rPr>
+        <w:t>Tercera Actividad – Seguridad en Contenedores Docker</w:t>
+      </w:r>
+    </w:p>
+    <w:p>
+      <w:pPr>
+        <w:pStyle w:val="Normal"/>
+        <w:bidi w:val="0"/>
+        <w:jc w:val="both"/>
+        <w:rPr>
+          <w:b w:val="false"/>
+          <w:bCs w:val="false"/>
+          <w:lang w:val="es-CO"/>
+        </w:rPr>
+      </w:pPr>
+      <w:r>
+        <w:rPr>
+          <w:b w:val="false"/>
+          <w:bCs w:val="false"/>
+          <w:lang w:val="es-CO"/>
+        </w:rPr>
+      </w:r>
+    </w:p>
+    <w:p>
+      <w:pPr>
+        <w:pStyle w:val="Normal"/>
+        <w:bidi w:val="0"/>
+        <w:jc w:val="both"/>
+        <w:rPr>
+          <w:b w:val="false"/>
+          <w:bCs w:val="false"/>
+          <w:lang w:val="es-CO"/>
+        </w:rPr>
+      </w:pPr>
+      <w:r>
+        <w:rPr>
+          <w:b w:val="false"/>
+          <w:bCs w:val="false"/>
+          <w:lang w:val="es-CO"/>
+        </w:rPr>
+        <w:t xml:space="preserve">Actividad basada en el video </w:t>
+      </w:r>
+      <w:hyperlink r:id="rId16">
+        <w:r>
+          <w:rPr>
+            <w:rStyle w:val="Hyperlink"/>
+            <w:b w:val="false"/>
+            <w:bCs w:val="false"/>
+            <w:lang w:val="es-CO"/>
+          </w:rPr>
+          <w:t>Docker Security Best Practices</w:t>
+        </w:r>
+      </w:hyperlink>
+    </w:p>
+    <w:p>
+      <w:pPr>
+        <w:pStyle w:val="Normal"/>
+        <w:bidi w:val="0"/>
+        <w:jc w:val="both"/>
+        <w:rPr>
+          <w:b w:val="false"/>
+          <w:bCs w:val="false"/>
+          <w:lang w:val="es-CO"/>
+        </w:rPr>
+      </w:pPr>
+      <w:r>
+        <w:rPr>
+          <w:b w:val="false"/>
+          <w:bCs w:val="false"/>
+          <w:lang w:val="es-CO"/>
+        </w:rPr>
+      </w:r>
+    </w:p>
+    <w:p>
+      <w:pPr>
+        <w:pStyle w:val="Normal"/>
+        <w:bidi w:val="0"/>
+        <w:jc w:val="both"/>
+        <w:rPr>
+          <w:b w:val="false"/>
+          <w:bCs w:val="false"/>
+          <w:lang w:val="es-CO"/>
+        </w:rPr>
+      </w:pPr>
+      <w:r>
+        <w:rPr>
+          <w:b w:val="false"/>
+          <w:bCs w:val="false"/>
+          <w:lang w:val="es-CO"/>
+        </w:rPr>
+        <w:t>En el video se propone como buenas prácticas de seguridad usar una imagen liviana, actualizar los paque</w:t>
+      </w:r>
+    </w:p>
+    <w:p>
+      <w:pPr>
+        <w:pStyle w:val="Normal"/>
+        <w:bidi w:val="0"/>
+        <w:jc w:val="both"/>
+        <w:rPr>
+          <w:b w:val="false"/>
+          <w:bCs w:val="false"/>
+          <w:lang w:val="es-CO"/>
+        </w:rPr>
+      </w:pPr>
+      <w:r>
+        <w:rPr>
+          <w:b w:val="false"/>
+          <w:bCs w:val="false"/>
+          <w:lang w:val="es-CO"/>
+        </w:rPr>
+        <w:t>tes de la imagen, crear un usuario sin permisos de administrador y limitar la cantidad de recursos que puede usar el contenedor una vez esté ejecutandose.</w:t>
+      </w:r>
+    </w:p>
+    <w:p>
+      <w:pPr>
+        <w:pStyle w:val="Normal"/>
+        <w:bidi w:val="0"/>
+        <w:jc w:val="both"/>
+        <w:rPr>
+          <w:b w:val="false"/>
+          <w:bCs w:val="false"/>
+          <w:lang w:val="es-CO"/>
+        </w:rPr>
+      </w:pPr>
+      <w:r>
+        <w:rPr>
+          <w:b w:val="false"/>
+          <w:bCs w:val="false"/>
+          <w:lang w:val="es-CO"/>
+        </w:rPr>
+      </w:r>
+    </w:p>
+    <w:p>
+      <w:pPr>
+        <w:pStyle w:val="Normal"/>
+        <w:bidi w:val="0"/>
+        <w:jc w:val="both"/>
+        <w:rPr>
+          <w:b w:val="false"/>
+          <w:bCs w:val="false"/>
+          <w:lang w:val="es-CO"/>
+        </w:rPr>
+      </w:pPr>
+      <w:r>
+        <w:rPr>
+          <w:b w:val="false"/>
+          <w:bCs w:val="false"/>
+          <w:lang w:val="es-CO"/>
+        </w:rPr>
+      </w:r>
+    </w:p>
+    <w:p>
+      <w:pPr>
+        <w:pStyle w:val="Normal"/>
+        <w:bidi w:val="0"/>
+        <w:jc w:val="both"/>
+        <w:rPr>
+          <w:b w:val="false"/>
+          <w:bCs w:val="false"/>
+          <w:lang w:val="es-CO"/>
+        </w:rPr>
+      </w:pPr>
+      <w:r>
+        <w:rPr>
+          <w:b w:val="false"/>
+          <w:bCs w:val="false"/>
+          <w:lang w:val="es-CO"/>
+        </w:rPr>
+      </w:r>
+    </w:p>
+    <w:p>
+      <w:pPr>
+        <w:pStyle w:val="Normal"/>
+        <w:numPr>
+          <w:ilvl w:val="0"/>
+          <w:numId w:val="3"/>
+        </w:numPr>
+        <w:bidi w:val="0"/>
+        <w:jc w:val="both"/>
+        <w:rPr>
+          <w:b w:val="false"/>
+          <w:bCs w:val="false"/>
+          <w:lang w:val="es-CO"/>
+        </w:rPr>
+      </w:pPr>
+      <w:r>
+        <w:rPr>
+          <w:b w:val="false"/>
+          <w:bCs w:val="false"/>
+          <w:lang w:val="es-CO"/>
+        </w:rPr>
+        <w:t>Usar una imagen liviana, actualizar los paquetes de la imagen, crear un usuario sin permisos de administrador:</w:t>
+      </w:r>
+    </w:p>
+    <w:p>
+      <w:pPr>
+        <w:pStyle w:val="Normal"/>
+        <w:bidi w:val="0"/>
+        <w:jc w:val="both"/>
+        <w:rPr>
+          <w:b w:val="false"/>
+          <w:bCs w:val="false"/>
+          <w:lang w:val="es-CO"/>
+        </w:rPr>
+      </w:pPr>
+      <w:r>
+        <w:rPr>
+          <w:b w:val="false"/>
+          <w:bCs w:val="false"/>
+          <w:lang w:val="es-CO"/>
+        </w:rPr>
+        <w:drawing>
+          <wp:anchor behindDoc="0" distT="0" distB="0" distL="0" distR="0" simplePos="0" locked="0" layoutInCell="0" allowOverlap="1" relativeHeight="16">
+            <wp:simplePos x="0" y="0"/>
+            <wp:positionH relativeFrom="column">
+              <wp:posOffset>939800</wp:posOffset>
+            </wp:positionH>
+            <wp:positionV relativeFrom="paragraph">
+              <wp:posOffset>238760</wp:posOffset>
+            </wp:positionV>
+            <wp:extent cx="5110480" cy="3617595"/>
+            <wp:effectExtent l="0" t="0" r="0" b="0"/>
+            <wp:wrapTopAndBottom/>
+            <wp:docPr id="15" name="Image15" descr="" title=""/>
+            <wp:cNvGraphicFramePr>
+              <a:graphicFrameLocks xmlns:a="http://schemas.openxmlformats.org/drawingml/2006/main" noChangeAspect="1"/>
+            </wp:cNvGraphicFramePr>
+            <a:graphic xmlns:a="http://schemas.openxmlformats.org/drawingml/2006/main">
+              <a:graphicData uri="http://schemas.openxmlformats.org/drawingml/2006/picture">
+                <pic:pic xmlns:pic="http://schemas.openxmlformats.org/drawingml/2006/picture">
+                  <pic:nvPicPr>
+                    <pic:cNvPr id="15" name="Image15" descr="" title=""/>
+                    <pic:cNvPicPr>
+                      <a:picLocks noChangeAspect="1" noChangeArrowheads="1"/>
+                    </pic:cNvPicPr>
+                  </pic:nvPicPr>
+                  <pic:blipFill>
+                    <a:blip r:embed="rId17"/>
+                    <a:stretch>
+                      <a:fillRect/>
+                    </a:stretch>
+                  </pic:blipFill>
+                  <pic:spPr bwMode="auto">
+                    <a:xfrm>
+                      <a:off x="0" y="0"/>
+                      <a:ext cx="5110480" cy="3617595"/>
+                    </a:xfrm>
+                    <a:prstGeom prst="rect">
+                      <a:avLst/>
+                    </a:prstGeom>
+                  </pic:spPr>
+                </pic:pic>
+              </a:graphicData>
+            </a:graphic>
+          </wp:anchor>
+        </w:drawing>
+      </w:r>
+    </w:p>
+    <w:p>
+      <w:pPr>
+        <w:pStyle w:val="Normal"/>
+        <w:bidi w:val="0"/>
+        <w:jc w:val="both"/>
+        <w:rPr>
+          <w:b w:val="false"/>
+          <w:bCs w:val="false"/>
+          <w:lang w:val="es-CO"/>
+        </w:rPr>
+      </w:pPr>
+      <w:r>
+        <w:rPr>
+          <w:b w:val="false"/>
+          <w:bCs w:val="false"/>
+          <w:lang w:val="es-CO"/>
+        </w:rPr>
+        <w:drawing>
+          <wp:anchor behindDoc="0" distT="0" distB="0" distL="0" distR="0" simplePos="0" locked="0" layoutInCell="0" allowOverlap="1" relativeHeight="17">
+            <wp:simplePos x="0" y="0"/>
+            <wp:positionH relativeFrom="column">
+              <wp:posOffset>577850</wp:posOffset>
+            </wp:positionH>
+            <wp:positionV relativeFrom="paragraph">
+              <wp:posOffset>3761105</wp:posOffset>
+            </wp:positionV>
+            <wp:extent cx="5875020" cy="1031875"/>
+            <wp:effectExtent l="0" t="0" r="0" b="0"/>
+            <wp:wrapSquare wrapText="largest"/>
+            <wp:docPr id="16" name="Image16" descr="" title=""/>
+            <wp:cNvGraphicFramePr>
+              <a:graphicFrameLocks xmlns:a="http://schemas.openxmlformats.org/drawingml/2006/main" noChangeAspect="1"/>
+            </wp:cNvGraphicFramePr>
+            <a:graphic xmlns:a="http://schemas.openxmlformats.org/drawingml/2006/main">
+              <a:graphicData uri="http://schemas.openxmlformats.org/drawingml/2006/picture">
+                <pic:pic xmlns:pic="http://schemas.openxmlformats.org/drawingml/2006/picture">
+                  <pic:nvPicPr>
+                    <pic:cNvPr id="16" name="Image16" descr="" title=""/>
+                    <pic:cNvPicPr>
+                      <a:picLocks noChangeAspect="1" noChangeArrowheads="1"/>
+                    </pic:cNvPicPr>
+                  </pic:nvPicPr>
+                  <pic:blipFill>
+                    <a:blip r:embed="rId18"/>
+                    <a:stretch>
+                      <a:fillRect/>
+                    </a:stretch>
+                  </pic:blipFill>
+                  <pic:spPr bwMode="auto">
+                    <a:xfrm>
+                      <a:off x="0" y="0"/>
+                      <a:ext cx="5875020" cy="1031875"/>
+                    </a:xfrm>
+                    <a:prstGeom prst="rect">
+                      <a:avLst/>
+                    </a:prstGeom>
+                  </pic:spPr>
+                </pic:pic>
+              </a:graphicData>
+            </a:graphic>
+          </wp:anchor>
+        </w:drawing>
       </w:r>
     </w:p>
     <w:p>
@@ -1943,20 +2184,108 @@
     <w:p>
       <w:pPr>
         <w:pStyle w:val="Normal"/>
-        <w:bidi w:val="0"/>
-        <w:jc w:val="both"/>
-        <w:rPr>
-          <w:b w:val="false"/>
-          <w:bCs w:val="false"/>
-          <w:lang w:val="es-CO"/>
-        </w:rPr>
-      </w:pPr>
-      <w:r>
-        <w:rPr>
-          <w:b w:val="false"/>
-          <w:bCs w:val="false"/>
-          <w:lang w:val="es-CO"/>
-        </w:rPr>
+        <w:numPr>
+          <w:ilvl w:val="0"/>
+          <w:numId w:val="3"/>
+        </w:numPr>
+        <w:bidi w:val="0"/>
+        <w:jc w:val="both"/>
+        <w:rPr>
+          <w:b w:val="false"/>
+          <w:bCs w:val="false"/>
+          <w:lang w:val="es-CO"/>
+        </w:rPr>
+      </w:pPr>
+      <w:r>
+        <w:rPr>
+          <w:b w:val="false"/>
+          <w:bCs w:val="false"/>
+          <w:lang w:val="es-CO"/>
+        </w:rPr>
+        <w:t>Verificar que el usuario no tiene permisos de administrador:</w:t>
+      </w:r>
+    </w:p>
+    <w:p>
+      <w:pPr>
+        <w:pStyle w:val="Normal"/>
+        <w:bidi w:val="0"/>
+        <w:jc w:val="both"/>
+        <w:rPr>
+          <w:b w:val="false"/>
+          <w:bCs w:val="false"/>
+          <w:lang w:val="es-CO"/>
+        </w:rPr>
+      </w:pPr>
+      <w:r>
+        <w:rPr>
+          <w:b w:val="false"/>
+          <w:bCs w:val="false"/>
+          <w:lang w:val="es-CO"/>
+        </w:rPr>
+      </w:r>
+    </w:p>
+    <w:p>
+      <w:pPr>
+        <w:pStyle w:val="Normal"/>
+        <w:bidi w:val="0"/>
+        <w:jc w:val="both"/>
+        <w:rPr>
+          <w:b w:val="false"/>
+          <w:bCs w:val="false"/>
+          <w:lang w:val="es-CO"/>
+        </w:rPr>
+      </w:pPr>
+      <w:r>
+        <w:rPr>
+          <w:b w:val="false"/>
+          <w:bCs w:val="false"/>
+          <w:lang w:val="es-CO"/>
+        </w:rPr>
+        <w:drawing>
+          <wp:anchor behindDoc="0" distT="0" distB="0" distL="0" distR="0" simplePos="0" locked="0" layoutInCell="0" allowOverlap="1" relativeHeight="18">
+            <wp:simplePos x="0" y="0"/>
+            <wp:positionH relativeFrom="column">
+              <wp:posOffset>228600</wp:posOffset>
+            </wp:positionH>
+            <wp:positionV relativeFrom="paragraph">
+              <wp:posOffset>635</wp:posOffset>
+            </wp:positionV>
+            <wp:extent cx="6332220" cy="892810"/>
+            <wp:effectExtent l="0" t="0" r="0" b="0"/>
+            <wp:wrapSquare wrapText="largest"/>
+            <wp:docPr id="17" name="Image17" descr="" title=""/>
+            <wp:cNvGraphicFramePr>
+              <a:graphicFrameLocks xmlns:a="http://schemas.openxmlformats.org/drawingml/2006/main" noChangeAspect="1"/>
+            </wp:cNvGraphicFramePr>
+            <a:graphic xmlns:a="http://schemas.openxmlformats.org/drawingml/2006/main">
+              <a:graphicData uri="http://schemas.openxmlformats.org/drawingml/2006/picture">
+                <pic:pic xmlns:pic="http://schemas.openxmlformats.org/drawingml/2006/picture">
+                  <pic:nvPicPr>
+                    <pic:cNvPr id="17" name="Image17" descr="" title=""/>
+                    <pic:cNvPicPr>
+                      <a:picLocks noChangeAspect="1" noChangeArrowheads="1"/>
+                    </pic:cNvPicPr>
+                  </pic:nvPicPr>
+                  <pic:blipFill>
+                    <a:blip r:embed="rId19"/>
+                    <a:stretch>
+                      <a:fillRect/>
+                    </a:stretch>
+                  </pic:blipFill>
+                  <pic:spPr bwMode="auto">
+                    <a:xfrm>
+                      <a:off x="0" y="0"/>
+                      <a:ext cx="6332220" cy="892810"/>
+                    </a:xfrm>
+                    <a:prstGeom prst="rect">
+                      <a:avLst/>
+                    </a:prstGeom>
+                  </pic:spPr>
+                </pic:pic>
+              </a:graphicData>
+            </a:graphic>
+          </wp:anchor>
+        </w:drawing>
       </w:r>
     </w:p>
     <w:p>
@@ -2005,183 +2334,1138 @@
     <w:p>
       <w:pPr>
         <w:pStyle w:val="Normal"/>
-        <w:bidi w:val="0"/>
-        <w:jc w:val="both"/>
-        <w:rPr>
-          <w:b w:val="false"/>
-          <w:bCs w:val="false"/>
-          <w:lang w:val="es-CO"/>
-        </w:rPr>
-      </w:pPr>
-      <w:r>
-        <w:rPr>
-          <w:b w:val="false"/>
-          <w:bCs w:val="false"/>
-          <w:lang w:val="es-CO"/>
-        </w:rPr>
-      </w:r>
-    </w:p>
-    <w:p>
-      <w:pPr>
-        <w:pStyle w:val="Normal"/>
-        <w:bidi w:val="0"/>
-        <w:jc w:val="both"/>
-        <w:rPr>
-          <w:b w:val="false"/>
-          <w:bCs w:val="false"/>
-          <w:lang w:val="es-CO"/>
-        </w:rPr>
-      </w:pPr>
-      <w:r>
-        <w:rPr>
-          <w:b w:val="false"/>
-          <w:bCs w:val="false"/>
-          <w:lang w:val="es-CO"/>
-        </w:rPr>
-      </w:r>
-    </w:p>
-    <w:p>
-      <w:pPr>
-        <w:pStyle w:val="Normal"/>
-        <w:bidi w:val="0"/>
-        <w:jc w:val="both"/>
-        <w:rPr>
-          <w:b w:val="false"/>
-          <w:bCs w:val="false"/>
-          <w:lang w:val="es-CO"/>
-        </w:rPr>
-      </w:pPr>
-      <w:r>
-        <w:rPr>
-          <w:b w:val="false"/>
-          <w:bCs w:val="false"/>
-          <w:lang w:val="es-CO"/>
-        </w:rPr>
-      </w:r>
-    </w:p>
-    <w:p>
-      <w:pPr>
-        <w:pStyle w:val="Normal"/>
-        <w:bidi w:val="0"/>
-        <w:jc w:val="both"/>
-        <w:rPr>
-          <w:b w:val="false"/>
-          <w:bCs w:val="false"/>
-          <w:lang w:val="es-CO"/>
-        </w:rPr>
-      </w:pPr>
-      <w:r>
-        <w:rPr>
-          <w:b w:val="false"/>
-          <w:bCs w:val="false"/>
-          <w:lang w:val="es-CO"/>
-        </w:rPr>
-      </w:r>
-    </w:p>
-    <w:p>
-      <w:pPr>
-        <w:pStyle w:val="Normal"/>
-        <w:bidi w:val="0"/>
-        <w:jc w:val="both"/>
-        <w:rPr>
-          <w:b w:val="false"/>
-          <w:bCs w:val="false"/>
-          <w:lang w:val="es-CO"/>
-        </w:rPr>
-      </w:pPr>
-      <w:r>
-        <w:rPr>
-          <w:b w:val="false"/>
-          <w:bCs w:val="false"/>
-          <w:lang w:val="es-CO"/>
-        </w:rPr>
-      </w:r>
-    </w:p>
-    <w:p>
-      <w:pPr>
-        <w:pStyle w:val="Normal"/>
-        <w:bidi w:val="0"/>
-        <w:jc w:val="both"/>
-        <w:rPr>
-          <w:b w:val="false"/>
-          <w:bCs w:val="false"/>
-          <w:lang w:val="es-CO"/>
-        </w:rPr>
-      </w:pPr>
-      <w:r>
-        <w:rPr>
-          <w:b w:val="false"/>
-          <w:bCs w:val="false"/>
-          <w:lang w:val="es-CO"/>
-        </w:rPr>
-      </w:r>
-    </w:p>
-    <w:p>
-      <w:pPr>
-        <w:pStyle w:val="Normal"/>
-        <w:bidi w:val="0"/>
-        <w:jc w:val="both"/>
-        <w:rPr>
-          <w:b w:val="false"/>
-          <w:bCs w:val="false"/>
-          <w:lang w:val="es-CO"/>
-        </w:rPr>
-      </w:pPr>
-      <w:r>
-        <w:rPr>
-          <w:b w:val="false"/>
-          <w:bCs w:val="false"/>
-          <w:lang w:val="es-CO"/>
-        </w:rPr>
-      </w:r>
-    </w:p>
-    <w:p>
-      <w:pPr>
-        <w:pStyle w:val="Normal"/>
-        <w:bidi w:val="0"/>
-        <w:jc w:val="both"/>
-        <w:rPr>
-          <w:b w:val="false"/>
-          <w:bCs w:val="false"/>
-          <w:lang w:val="es-CO"/>
-        </w:rPr>
-      </w:pPr>
-      <w:r>
-        <w:rPr>
-          <w:b w:val="false"/>
-          <w:bCs w:val="false"/>
-          <w:lang w:val="es-CO"/>
-        </w:rPr>
-      </w:r>
-    </w:p>
-    <w:p>
-      <w:pPr>
-        <w:pStyle w:val="Normal"/>
-        <w:bidi w:val="0"/>
-        <w:jc w:val="both"/>
-        <w:rPr>
-          <w:b w:val="false"/>
-          <w:bCs w:val="false"/>
-          <w:lang w:val="es-CO"/>
-        </w:rPr>
-      </w:pPr>
-      <w:r>
-        <w:rPr>
-          <w:b w:val="false"/>
-          <w:bCs w:val="false"/>
-          <w:lang w:val="es-CO"/>
-        </w:rPr>
-      </w:r>
-    </w:p>
-    <w:p>
-      <w:pPr>
-        <w:pStyle w:val="Normal"/>
         <w:numPr>
           <w:ilvl w:val="0"/>
-          <w:numId w:val="0"/>
+          <w:numId w:val="3"/>
         </w:numPr>
         <w:bidi w:val="0"/>
-        <w:ind w:hanging="0" w:start="720"/>
+        <w:jc w:val="both"/>
+        <w:rPr>
+          <w:b w:val="false"/>
+          <w:bCs w:val="false"/>
+          <w:lang w:val="es-CO"/>
+        </w:rPr>
+      </w:pPr>
+      <w:r>
+        <w:rPr>
+          <w:b w:val="false"/>
+          <w:bCs w:val="false"/>
+          <w:lang w:val="es-CO"/>
+        </w:rPr>
+        <w:t>Limitar la cantidad de recursos que puede usar el contenedor una vez esté ejecutandose:</w:t>
+      </w:r>
+    </w:p>
+    <w:p>
+      <w:pPr>
+        <w:pStyle w:val="Normal"/>
+        <w:bidi w:val="0"/>
+        <w:jc w:val="both"/>
+        <w:rPr>
+          <w:b w:val="false"/>
+          <w:bCs w:val="false"/>
+          <w:lang w:val="es-CO"/>
+        </w:rPr>
+      </w:pPr>
+      <w:r>
+        <w:rPr>
+          <w:b w:val="false"/>
+          <w:bCs w:val="false"/>
+          <w:lang w:val="es-CO"/>
+        </w:rPr>
+      </w:r>
+    </w:p>
+    <w:p>
+      <w:pPr>
+        <w:pStyle w:val="Normal"/>
+        <w:bidi w:val="0"/>
+        <w:jc w:val="both"/>
+        <w:rPr>
+          <w:b w:val="false"/>
+          <w:bCs w:val="false"/>
+          <w:lang w:val="es-CO"/>
+        </w:rPr>
+      </w:pPr>
+      <w:r>
+        <w:rPr>
+          <w:b w:val="false"/>
+          <w:bCs w:val="false"/>
+          <w:lang w:val="es-CO"/>
+        </w:rPr>
+        <w:drawing>
+          <wp:anchor behindDoc="0" distT="0" distB="0" distL="0" distR="0" simplePos="0" locked="0" layoutInCell="0" allowOverlap="1" relativeHeight="19">
+            <wp:simplePos x="0" y="0"/>
+            <wp:positionH relativeFrom="column">
+              <wp:posOffset>254000</wp:posOffset>
+            </wp:positionH>
+            <wp:positionV relativeFrom="paragraph">
+              <wp:posOffset>635</wp:posOffset>
+            </wp:positionV>
+            <wp:extent cx="6332220" cy="323215"/>
+            <wp:effectExtent l="0" t="0" r="0" b="0"/>
+            <wp:wrapSquare wrapText="largest"/>
+            <wp:docPr id="18" name="Image18" descr="" title=""/>
+            <wp:cNvGraphicFramePr>
+              <a:graphicFrameLocks xmlns:a="http://schemas.openxmlformats.org/drawingml/2006/main" noChangeAspect="1"/>
+            </wp:cNvGraphicFramePr>
+            <a:graphic xmlns:a="http://schemas.openxmlformats.org/drawingml/2006/main">
+              <a:graphicData uri="http://schemas.openxmlformats.org/drawingml/2006/picture">
+                <pic:pic xmlns:pic="http://schemas.openxmlformats.org/drawingml/2006/picture">
+                  <pic:nvPicPr>
+                    <pic:cNvPr id="18" name="Image18" descr="" title=""/>
+                    <pic:cNvPicPr>
+                      <a:picLocks noChangeAspect="1" noChangeArrowheads="1"/>
+                    </pic:cNvPicPr>
+                  </pic:nvPicPr>
+                  <pic:blipFill>
+                    <a:blip r:embed="rId20"/>
+                    <a:stretch>
+                      <a:fillRect/>
+                    </a:stretch>
+                  </pic:blipFill>
+                  <pic:spPr bwMode="auto">
+                    <a:xfrm>
+                      <a:off x="0" y="0"/>
+                      <a:ext cx="6332220" cy="323215"/>
+                    </a:xfrm>
+                    <a:prstGeom prst="rect">
+                      <a:avLst/>
+                    </a:prstGeom>
+                  </pic:spPr>
+                </pic:pic>
+              </a:graphicData>
+            </a:graphic>
+          </wp:anchor>
+        </w:drawing>
+      </w:r>
+    </w:p>
+    <w:p>
+      <w:pPr>
+        <w:pStyle w:val="Normal"/>
+        <w:bidi w:val="0"/>
+        <w:jc w:val="both"/>
+        <w:rPr>
+          <w:b w:val="false"/>
+          <w:bCs w:val="false"/>
+          <w:lang w:val="es-CO"/>
+        </w:rPr>
+      </w:pPr>
+      <w:r>
+        <w:rPr>
+          <w:b w:val="false"/>
+          <w:bCs w:val="false"/>
+          <w:lang w:val="es-CO"/>
+        </w:rPr>
+      </w:r>
+    </w:p>
+    <w:p>
+      <w:pPr>
+        <w:pStyle w:val="Normal"/>
+        <w:bidi w:val="0"/>
+        <w:jc w:val="both"/>
+        <w:rPr>
+          <w:b w:val="false"/>
+          <w:bCs w:val="false"/>
+          <w:lang w:val="es-CO"/>
+        </w:rPr>
+      </w:pPr>
+      <w:r>
+        <w:rPr>
+          <w:b w:val="false"/>
+          <w:bCs w:val="false"/>
+          <w:lang w:val="es-CO"/>
+        </w:rPr>
+        <w:drawing>
+          <wp:anchor behindDoc="0" distT="0" distB="0" distL="0" distR="0" simplePos="0" locked="0" layoutInCell="0" allowOverlap="1" relativeHeight="20">
+            <wp:simplePos x="0" y="0"/>
+            <wp:positionH relativeFrom="column">
+              <wp:posOffset>247650</wp:posOffset>
+            </wp:positionH>
+            <wp:positionV relativeFrom="paragraph">
+              <wp:posOffset>35560</wp:posOffset>
+            </wp:positionV>
+            <wp:extent cx="6332220" cy="323215"/>
+            <wp:effectExtent l="0" t="0" r="0" b="0"/>
+            <wp:wrapSquare wrapText="largest"/>
+            <wp:docPr id="19" name="Image19" descr="" title=""/>
+            <wp:cNvGraphicFramePr>
+              <a:graphicFrameLocks xmlns:a="http://schemas.openxmlformats.org/drawingml/2006/main" noChangeAspect="1"/>
+            </wp:cNvGraphicFramePr>
+            <a:graphic xmlns:a="http://schemas.openxmlformats.org/drawingml/2006/main">
+              <a:graphicData uri="http://schemas.openxmlformats.org/drawingml/2006/picture">
+                <pic:pic xmlns:pic="http://schemas.openxmlformats.org/drawingml/2006/picture">
+                  <pic:nvPicPr>
+                    <pic:cNvPr id="19" name="Image19" descr="" title=""/>
+                    <pic:cNvPicPr>
+                      <a:picLocks noChangeAspect="1" noChangeArrowheads="1"/>
+                    </pic:cNvPicPr>
+                  </pic:nvPicPr>
+                  <pic:blipFill>
+                    <a:blip r:embed="rId21"/>
+                    <a:stretch>
+                      <a:fillRect/>
+                    </a:stretch>
+                  </pic:blipFill>
+                  <pic:spPr bwMode="auto">
+                    <a:xfrm>
+                      <a:off x="0" y="0"/>
+                      <a:ext cx="6332220" cy="323215"/>
+                    </a:xfrm>
+                    <a:prstGeom prst="rect">
+                      <a:avLst/>
+                    </a:prstGeom>
+                  </pic:spPr>
+                </pic:pic>
+              </a:graphicData>
+            </a:graphic>
+          </wp:anchor>
+        </w:drawing>
+      </w:r>
+    </w:p>
+    <w:p>
+      <w:pPr>
+        <w:pStyle w:val="Normal"/>
+        <w:bidi w:val="0"/>
+        <w:jc w:val="both"/>
+        <w:rPr>
+          <w:b w:val="false"/>
+          <w:bCs w:val="false"/>
+          <w:lang w:val="es-CO"/>
+        </w:rPr>
+      </w:pPr>
+      <w:r>
+        <w:rPr>
+          <w:b w:val="false"/>
+          <w:bCs w:val="false"/>
+          <w:lang w:val="es-CO"/>
+        </w:rPr>
+      </w:r>
+    </w:p>
+    <w:p>
+      <w:pPr>
+        <w:pStyle w:val="Normal"/>
+        <w:bidi w:val="0"/>
+        <w:jc w:val="both"/>
+        <w:rPr>
+          <w:b w:val="false"/>
+          <w:bCs w:val="false"/>
+          <w:lang w:val="es-CO"/>
+        </w:rPr>
+      </w:pPr>
+      <w:r>
+        <w:rPr>
+          <w:b w:val="false"/>
+          <w:bCs w:val="false"/>
+          <w:lang w:val="es-CO"/>
+        </w:rPr>
+      </w:r>
+    </w:p>
+    <w:p>
+      <w:pPr>
+        <w:pStyle w:val="Normal"/>
+        <w:bidi w:val="0"/>
+        <w:jc w:val="both"/>
+        <w:rPr>
+          <w:b w:val="false"/>
+          <w:bCs w:val="false"/>
+          <w:lang w:val="es-CO"/>
+        </w:rPr>
+      </w:pPr>
+      <w:r>
+        <w:rPr>
+          <w:b w:val="false"/>
+          <w:bCs w:val="false"/>
+          <w:lang w:val="es-CO"/>
+        </w:rPr>
+      </w:r>
+    </w:p>
+    <w:p>
+      <w:pPr>
+        <w:pStyle w:val="Normal"/>
+        <w:bidi w:val="0"/>
+        <w:jc w:val="both"/>
+        <w:rPr>
+          <w:b w:val="false"/>
+          <w:bCs w:val="false"/>
+          <w:lang w:val="es-CO"/>
+        </w:rPr>
+      </w:pPr>
+      <w:r>
+        <w:rPr>
+          <w:b w:val="false"/>
+          <w:bCs w:val="false"/>
+          <w:lang w:val="es-CO"/>
+        </w:rPr>
+      </w:r>
+    </w:p>
+    <w:p>
+      <w:pPr>
+        <w:pStyle w:val="Normal"/>
+        <w:bidi w:val="0"/>
+        <w:jc w:val="both"/>
+        <w:rPr>
+          <w:b w:val="false"/>
+          <w:bCs w:val="false"/>
+          <w:lang w:val="es-CO"/>
+        </w:rPr>
+      </w:pPr>
+      <w:r>
+        <w:rPr>
+          <w:b w:val="false"/>
+          <w:bCs w:val="false"/>
+          <w:lang w:val="es-CO"/>
+        </w:rPr>
+      </w:r>
+    </w:p>
+    <w:p>
+      <w:pPr>
+        <w:pStyle w:val="Normal"/>
+        <w:bidi w:val="0"/>
+        <w:jc w:val="both"/>
+        <w:rPr>
+          <w:b/>
+          <w:bCs/>
+          <w:sz w:val="28"/>
+          <w:szCs w:val="28"/>
+          <w:lang w:val="es-CO"/>
+        </w:rPr>
+      </w:pPr>
+      <w:r>
+        <w:rPr>
+          <w:b/>
+          <w:bCs/>
+          <w:sz w:val="28"/>
+          <w:szCs w:val="28"/>
+          <w:lang w:val="es-CO"/>
+        </w:rPr>
+        <w:t>Cuarta Actividad -  Monitoreo de Aplicaciones en Kubernetes con Istio, Kiali y Prometheus</w:t>
+      </w:r>
+    </w:p>
+    <w:p>
+      <w:pPr>
+        <w:pStyle w:val="Normal"/>
+        <w:bidi w:val="0"/>
+        <w:jc w:val="both"/>
+        <w:rPr>
+          <w:b/>
+          <w:bCs/>
+          <w:sz w:val="28"/>
+          <w:szCs w:val="28"/>
+          <w:lang w:val="es-CO"/>
+        </w:rPr>
+      </w:pPr>
+      <w:r>
+        <w:rPr>
+          <w:b/>
+          <w:bCs/>
+          <w:sz w:val="28"/>
+          <w:szCs w:val="28"/>
+          <w:lang w:val="es-CO"/>
+        </w:rPr>
+      </w:r>
+    </w:p>
+    <w:p>
+      <w:pPr>
+        <w:pStyle w:val="Normal"/>
+        <w:numPr>
+          <w:ilvl w:val="0"/>
+          <w:numId w:val="4"/>
+        </w:numPr>
+        <w:bidi w:val="0"/>
+        <w:jc w:val="both"/>
+        <w:rPr>
+          <w:b w:val="false"/>
+          <w:bCs w:val="false"/>
+          <w:sz w:val="24"/>
+          <w:szCs w:val="24"/>
+          <w:lang w:val="es-CO"/>
+        </w:rPr>
+      </w:pPr>
+      <w:r>
+        <w:rPr>
+          <w:b w:val="false"/>
+          <w:bCs w:val="false"/>
+          <w:sz w:val="24"/>
+          <w:szCs w:val="24"/>
+          <w:lang w:val="es-CO"/>
+        </w:rPr>
+        <w:t>Instale Istio, Kiali y Prometheus:</w:t>
+      </w:r>
+    </w:p>
+    <w:p>
+      <w:pPr>
+        <w:pStyle w:val="Normal"/>
+        <w:bidi w:val="0"/>
+        <w:jc w:val="both"/>
+        <w:rPr>
+          <w:b w:val="false"/>
+          <w:bCs w:val="false"/>
+          <w:sz w:val="24"/>
+          <w:szCs w:val="24"/>
+          <w:lang w:val="es-CO"/>
+        </w:rPr>
+      </w:pPr>
+      <w:r>
+        <w:rPr>
+          <w:b w:val="false"/>
+          <w:bCs w:val="false"/>
+          <w:sz w:val="24"/>
+          <w:szCs w:val="24"/>
+          <w:lang w:val="es-CO"/>
+        </w:rPr>
+        <w:drawing>
+          <wp:anchor behindDoc="0" distT="0" distB="0" distL="0" distR="0" simplePos="0" locked="0" layoutInCell="0" allowOverlap="1" relativeHeight="21">
+            <wp:simplePos x="0" y="0"/>
+            <wp:positionH relativeFrom="column">
+              <wp:posOffset>228600</wp:posOffset>
+            </wp:positionH>
+            <wp:positionV relativeFrom="paragraph">
+              <wp:posOffset>250825</wp:posOffset>
+            </wp:positionV>
+            <wp:extent cx="5875020" cy="1349375"/>
+            <wp:effectExtent l="0" t="0" r="0" b="0"/>
+            <wp:wrapTopAndBottom/>
+            <wp:docPr id="20" name="Image20" descr="" title=""/>
+            <wp:cNvGraphicFramePr>
+              <a:graphicFrameLocks xmlns:a="http://schemas.openxmlformats.org/drawingml/2006/main" noChangeAspect="1"/>
+            </wp:cNvGraphicFramePr>
+            <a:graphic xmlns:a="http://schemas.openxmlformats.org/drawingml/2006/main">
+              <a:graphicData uri="http://schemas.openxmlformats.org/drawingml/2006/picture">
+                <pic:pic xmlns:pic="http://schemas.openxmlformats.org/drawingml/2006/picture">
+                  <pic:nvPicPr>
+                    <pic:cNvPr id="20" name="Image20" descr="" title=""/>
+                    <pic:cNvPicPr>
+                      <a:picLocks noChangeAspect="1" noChangeArrowheads="1"/>
+                    </pic:cNvPicPr>
+                  </pic:nvPicPr>
+                  <pic:blipFill>
+                    <a:blip r:embed="rId22"/>
+                    <a:stretch>
+                      <a:fillRect/>
+                    </a:stretch>
+                  </pic:blipFill>
+                  <pic:spPr bwMode="auto">
+                    <a:xfrm>
+                      <a:off x="0" y="0"/>
+                      <a:ext cx="5875020" cy="1349375"/>
+                    </a:xfrm>
+                    <a:prstGeom prst="rect">
+                      <a:avLst/>
+                    </a:prstGeom>
+                  </pic:spPr>
+                </pic:pic>
+              </a:graphicData>
+            </a:graphic>
+          </wp:anchor>
+        </w:drawing>
+      </w:r>
+    </w:p>
+    <w:p>
+      <w:pPr>
+        <w:pStyle w:val="Normal"/>
+        <w:bidi w:val="0"/>
+        <w:jc w:val="both"/>
+        <w:rPr>
+          <w:b w:val="false"/>
+          <w:bCs w:val="false"/>
+          <w:sz w:val="24"/>
+          <w:szCs w:val="24"/>
+          <w:lang w:val="es-CO"/>
+        </w:rPr>
+      </w:pPr>
+      <w:r>
+        <w:rPr>
+          <w:b w:val="false"/>
+          <w:bCs w:val="false"/>
+          <w:sz w:val="24"/>
+          <w:szCs w:val="24"/>
+          <w:lang w:val="es-CO"/>
+        </w:rPr>
+      </w:r>
+    </w:p>
+    <w:p>
+      <w:pPr>
+        <w:pStyle w:val="Normal"/>
+        <w:numPr>
+          <w:ilvl w:val="0"/>
+          <w:numId w:val="4"/>
+        </w:numPr>
+        <w:bidi w:val="0"/>
+        <w:jc w:val="both"/>
+        <w:rPr>
+          <w:b w:val="false"/>
+          <w:bCs w:val="false"/>
+          <w:sz w:val="24"/>
+          <w:szCs w:val="24"/>
+          <w:lang w:val="es-CO"/>
+        </w:rPr>
+      </w:pPr>
+      <w:r>
+        <w:rPr>
+          <w:b w:val="false"/>
+          <w:bCs w:val="false"/>
+          <w:sz w:val="24"/>
+          <w:szCs w:val="24"/>
+          <w:lang w:val="es-CO"/>
+        </w:rPr>
+        <w:t>Lanzar aplicaciones:</w:t>
+      </w:r>
+    </w:p>
+    <w:p>
+      <w:pPr>
+        <w:pStyle w:val="Normal"/>
+        <w:bidi w:val="0"/>
+        <w:jc w:val="both"/>
+        <w:rPr>
+          <w:b w:val="false"/>
+          <w:bCs w:val="false"/>
+          <w:sz w:val="24"/>
+          <w:szCs w:val="24"/>
+          <w:lang w:val="es-CO"/>
+        </w:rPr>
+      </w:pPr>
+      <w:r>
+        <w:rPr>
+          <w:b w:val="false"/>
+          <w:bCs w:val="false"/>
+          <w:sz w:val="24"/>
+          <w:szCs w:val="24"/>
+          <w:lang w:val="es-CO"/>
+        </w:rPr>
+      </w:r>
+    </w:p>
+    <w:p>
+      <w:pPr>
+        <w:pStyle w:val="Normal"/>
+        <w:bidi w:val="0"/>
+        <w:jc w:val="both"/>
+        <w:rPr>
+          <w:b w:val="false"/>
+          <w:bCs w:val="false"/>
+          <w:sz w:val="24"/>
+          <w:szCs w:val="24"/>
+          <w:lang w:val="es-CO"/>
+        </w:rPr>
+      </w:pPr>
+      <w:r>
+        <w:rPr>
+          <w:b w:val="false"/>
+          <w:bCs w:val="false"/>
+          <w:sz w:val="24"/>
+          <w:szCs w:val="24"/>
+          <w:lang w:val="es-CO"/>
+        </w:rPr>
+        <w:drawing>
+          <wp:anchor behindDoc="0" distT="0" distB="0" distL="0" distR="0" simplePos="0" locked="0" layoutInCell="0" allowOverlap="1" relativeHeight="22">
+            <wp:simplePos x="0" y="0"/>
+            <wp:positionH relativeFrom="column">
+              <wp:align>center</wp:align>
+            </wp:positionH>
+            <wp:positionV relativeFrom="paragraph">
+              <wp:posOffset>635</wp:posOffset>
+            </wp:positionV>
+            <wp:extent cx="6332220" cy="1590675"/>
+            <wp:effectExtent l="0" t="0" r="0" b="0"/>
+            <wp:wrapSquare wrapText="largest"/>
+            <wp:docPr id="21" name="Image21" descr="" title=""/>
+            <wp:cNvGraphicFramePr>
+              <a:graphicFrameLocks xmlns:a="http://schemas.openxmlformats.org/drawingml/2006/main" noChangeAspect="1"/>
+            </wp:cNvGraphicFramePr>
+            <a:graphic xmlns:a="http://schemas.openxmlformats.org/drawingml/2006/main">
+              <a:graphicData uri="http://schemas.openxmlformats.org/drawingml/2006/picture">
+                <pic:pic xmlns:pic="http://schemas.openxmlformats.org/drawingml/2006/picture">
+                  <pic:nvPicPr>
+                    <pic:cNvPr id="21" name="Image21" descr="" title=""/>
+                    <pic:cNvPicPr>
+                      <a:picLocks noChangeAspect="1" noChangeArrowheads="1"/>
+                    </pic:cNvPicPr>
+                  </pic:nvPicPr>
+                  <pic:blipFill>
+                    <a:blip r:embed="rId23"/>
+                    <a:stretch>
+                      <a:fillRect/>
+                    </a:stretch>
+                  </pic:blipFill>
+                  <pic:spPr bwMode="auto">
+                    <a:xfrm>
+                      <a:off x="0" y="0"/>
+                      <a:ext cx="6332220" cy="1590675"/>
+                    </a:xfrm>
+                    <a:prstGeom prst="rect">
+                      <a:avLst/>
+                    </a:prstGeom>
+                  </pic:spPr>
+                </pic:pic>
+              </a:graphicData>
+            </a:graphic>
+          </wp:anchor>
+        </w:drawing>
+      </w:r>
+    </w:p>
+    <w:p>
+      <w:pPr>
+        <w:pStyle w:val="Normal"/>
+        <w:numPr>
+          <w:ilvl w:val="0"/>
+          <w:numId w:val="4"/>
+        </w:numPr>
+        <w:bidi w:val="0"/>
+        <w:jc w:val="both"/>
+        <w:rPr>
+          <w:b w:val="false"/>
+          <w:bCs w:val="false"/>
+          <w:lang w:val="es-CO"/>
+        </w:rPr>
+      </w:pPr>
+      <w:r>
+        <w:rPr>
+          <w:b w:val="false"/>
+          <w:bCs w:val="false"/>
+          <w:lang w:val="es-CO"/>
+        </w:rPr>
+        <w:t>Lanzar el dashboard de Kiali:</w:t>
+      </w:r>
+    </w:p>
+    <w:p>
+      <w:pPr>
+        <w:pStyle w:val="Normal"/>
+        <w:bidi w:val="0"/>
+        <w:jc w:val="both"/>
+        <w:rPr>
+          <w:b w:val="false"/>
+          <w:bCs w:val="false"/>
+          <w:lang w:val="es-CO"/>
+        </w:rPr>
+      </w:pPr>
+      <w:r>
+        <w:rPr>
+          <w:b w:val="false"/>
+          <w:bCs w:val="false"/>
+          <w:lang w:val="es-CO"/>
+        </w:rPr>
+        <w:drawing>
+          <wp:anchor behindDoc="0" distT="0" distB="0" distL="0" distR="0" simplePos="0" locked="0" layoutInCell="0" allowOverlap="1" relativeHeight="23">
+            <wp:simplePos x="0" y="0"/>
+            <wp:positionH relativeFrom="column">
+              <wp:posOffset>88900</wp:posOffset>
+            </wp:positionH>
+            <wp:positionV relativeFrom="paragraph">
+              <wp:posOffset>234950</wp:posOffset>
+            </wp:positionV>
+            <wp:extent cx="6332220" cy="368935"/>
+            <wp:effectExtent l="0" t="0" r="0" b="0"/>
+            <wp:wrapSquare wrapText="largest"/>
+            <wp:docPr id="22" name="Image22" descr="" title=""/>
+            <wp:cNvGraphicFramePr>
+              <a:graphicFrameLocks xmlns:a="http://schemas.openxmlformats.org/drawingml/2006/main" noChangeAspect="1"/>
+            </wp:cNvGraphicFramePr>
+            <a:graphic xmlns:a="http://schemas.openxmlformats.org/drawingml/2006/main">
+              <a:graphicData uri="http://schemas.openxmlformats.org/drawingml/2006/picture">
+                <pic:pic xmlns:pic="http://schemas.openxmlformats.org/drawingml/2006/picture">
+                  <pic:nvPicPr>
+                    <pic:cNvPr id="22" name="Image22" descr="" title=""/>
+                    <pic:cNvPicPr>
+                      <a:picLocks noChangeAspect="1" noChangeArrowheads="1"/>
+                    </pic:cNvPicPr>
+                  </pic:nvPicPr>
+                  <pic:blipFill>
+                    <a:blip r:embed="rId24"/>
+                    <a:stretch>
+                      <a:fillRect/>
+                    </a:stretch>
+                  </pic:blipFill>
+                  <pic:spPr bwMode="auto">
+                    <a:xfrm>
+                      <a:off x="0" y="0"/>
+                      <a:ext cx="6332220" cy="368935"/>
+                    </a:xfrm>
+                    <a:prstGeom prst="rect">
+                      <a:avLst/>
+                    </a:prstGeom>
+                  </pic:spPr>
+                </pic:pic>
+              </a:graphicData>
+            </a:graphic>
+          </wp:anchor>
+        </w:drawing>
+      </w:r>
+    </w:p>
+    <w:p>
+      <w:pPr>
+        <w:pStyle w:val="Normal"/>
+        <w:bidi w:val="0"/>
+        <w:jc w:val="both"/>
+        <w:rPr>
+          <w:b w:val="false"/>
+          <w:bCs w:val="false"/>
+          <w:lang w:val="es-CO"/>
+        </w:rPr>
+      </w:pPr>
+      <w:r>
+        <w:rPr>
+          <w:b w:val="false"/>
+          <w:bCs w:val="false"/>
+          <w:lang w:val="es-CO"/>
+        </w:rPr>
+      </w:r>
+    </w:p>
+    <w:p>
+      <w:pPr>
+        <w:pStyle w:val="Normal"/>
+        <w:bidi w:val="0"/>
+        <w:jc w:val="both"/>
+        <w:rPr>
+          <w:b/>
+          <w:bCs/>
+          <w:sz w:val="28"/>
+          <w:szCs w:val="28"/>
+          <w:lang w:val="es-CO"/>
+        </w:rPr>
+      </w:pPr>
+      <w:r>
+        <w:rPr>
+          <w:b/>
+          <w:bCs/>
+          <w:sz w:val="28"/>
+          <w:szCs w:val="28"/>
+          <w:lang w:val="es-CO"/>
+        </w:rPr>
+        <w:t>Continúa en la siguiente página</w:t>
+      </w:r>
+    </w:p>
+    <w:p>
+      <w:pPr>
+        <w:pStyle w:val="Normal"/>
+        <w:bidi w:val="0"/>
+        <w:jc w:val="both"/>
+        <w:rPr>
+          <w:b w:val="false"/>
+          <w:bCs w:val="false"/>
+          <w:lang w:val="es-CO"/>
+        </w:rPr>
+      </w:pPr>
+      <w:r>
+        <w:rPr>
+          <w:b w:val="false"/>
+          <w:bCs w:val="false"/>
+          <w:lang w:val="es-CO"/>
+        </w:rPr>
+      </w:r>
+    </w:p>
+    <w:p>
+      <w:pPr>
+        <w:pStyle w:val="Normal"/>
+        <w:bidi w:val="0"/>
+        <w:jc w:val="both"/>
+        <w:rPr>
+          <w:b w:val="false"/>
+          <w:bCs w:val="false"/>
+          <w:lang w:val="es-CO"/>
+        </w:rPr>
+      </w:pPr>
+      <w:r>
+        <w:rPr>
+          <w:b w:val="false"/>
+          <w:bCs w:val="false"/>
+          <w:lang w:val="es-CO"/>
+        </w:rPr>
+      </w:r>
+    </w:p>
+    <w:p>
+      <w:pPr>
+        <w:pStyle w:val="Normal"/>
+        <w:bidi w:val="0"/>
+        <w:jc w:val="both"/>
+        <w:rPr>
+          <w:b w:val="false"/>
+          <w:bCs w:val="false"/>
+          <w:lang w:val="es-CO"/>
+        </w:rPr>
+      </w:pPr>
+      <w:r>
+        <w:rPr>
+          <w:b w:val="false"/>
+          <w:bCs w:val="false"/>
+          <w:lang w:val="es-CO"/>
+        </w:rPr>
+      </w:r>
+    </w:p>
+    <w:p>
+      <w:pPr>
+        <w:pStyle w:val="Normal"/>
+        <w:bidi w:val="0"/>
+        <w:jc w:val="both"/>
+        <w:rPr>
+          <w:b w:val="false"/>
+          <w:bCs w:val="false"/>
+          <w:lang w:val="es-CO"/>
+        </w:rPr>
+      </w:pPr>
+      <w:r>
+        <w:rPr>
+          <w:b w:val="false"/>
+          <w:bCs w:val="false"/>
+          <w:lang w:val="es-CO"/>
+        </w:rPr>
+      </w:r>
+    </w:p>
+    <w:p>
+      <w:pPr>
+        <w:pStyle w:val="Normal"/>
+        <w:bidi w:val="0"/>
+        <w:jc w:val="both"/>
+        <w:rPr>
+          <w:b w:val="false"/>
+          <w:bCs w:val="false"/>
+          <w:lang w:val="es-CO"/>
+        </w:rPr>
+      </w:pPr>
+      <w:r>
+        <w:rPr>
+          <w:b w:val="false"/>
+          <w:bCs w:val="false"/>
+          <w:lang w:val="es-CO"/>
+        </w:rPr>
+      </w:r>
+    </w:p>
+    <w:p>
+      <w:pPr>
+        <w:pStyle w:val="Normal"/>
+        <w:bidi w:val="0"/>
+        <w:jc w:val="both"/>
+        <w:rPr>
+          <w:b w:val="false"/>
+          <w:bCs w:val="false"/>
+          <w:lang w:val="es-CO"/>
+        </w:rPr>
+      </w:pPr>
+      <w:r>
+        <w:rPr>
+          <w:b w:val="false"/>
+          <w:bCs w:val="false"/>
+          <w:lang w:val="es-CO"/>
+        </w:rPr>
+      </w:r>
+    </w:p>
+    <w:p>
+      <w:pPr>
+        <w:pStyle w:val="Normal"/>
+        <w:bidi w:val="0"/>
+        <w:jc w:val="both"/>
+        <w:rPr>
+          <w:b w:val="false"/>
+          <w:bCs w:val="false"/>
+          <w:lang w:val="es-CO"/>
+        </w:rPr>
+      </w:pPr>
+      <w:r>
+        <w:rPr>
+          <w:b w:val="false"/>
+          <w:bCs w:val="false"/>
+          <w:lang w:val="es-CO"/>
+        </w:rPr>
+      </w:r>
+    </w:p>
+    <w:p>
+      <w:pPr>
+        <w:pStyle w:val="Normal"/>
+        <w:bidi w:val="0"/>
+        <w:jc w:val="both"/>
+        <w:rPr>
+          <w:b w:val="false"/>
+          <w:bCs w:val="false"/>
+          <w:lang w:val="es-CO"/>
+        </w:rPr>
+      </w:pPr>
+      <w:r>
+        <w:rPr>
+          <w:b w:val="false"/>
+          <w:bCs w:val="false"/>
+          <w:lang w:val="es-CO"/>
+        </w:rPr>
+      </w:r>
+    </w:p>
+    <w:p>
+      <w:pPr>
+        <w:pStyle w:val="Normal"/>
+        <w:bidi w:val="0"/>
+        <w:jc w:val="both"/>
+        <w:rPr>
+          <w:b w:val="false"/>
+          <w:bCs w:val="false"/>
+          <w:lang w:val="es-CO"/>
+        </w:rPr>
+      </w:pPr>
+      <w:r>
+        <w:rPr>
+          <w:b w:val="false"/>
+          <w:bCs w:val="false"/>
+          <w:lang w:val="es-CO"/>
+        </w:rPr>
+      </w:r>
+    </w:p>
+    <w:p>
+      <w:pPr>
+        <w:pStyle w:val="Normal"/>
+        <w:bidi w:val="0"/>
+        <w:jc w:val="both"/>
+        <w:rPr>
+          <w:b w:val="false"/>
+          <w:bCs w:val="false"/>
+          <w:lang w:val="es-CO"/>
+        </w:rPr>
+      </w:pPr>
+      <w:r>
+        <w:rPr>
+          <w:b w:val="false"/>
+          <w:bCs w:val="false"/>
+          <w:lang w:val="es-CO"/>
+        </w:rPr>
+      </w:r>
+    </w:p>
+    <w:p>
+      <w:pPr>
+        <w:pStyle w:val="Normal"/>
+        <w:bidi w:val="0"/>
+        <w:jc w:val="both"/>
+        <w:rPr>
+          <w:b w:val="false"/>
+          <w:bCs w:val="false"/>
+          <w:lang w:val="es-CO"/>
+        </w:rPr>
+      </w:pPr>
+      <w:r>
+        <w:rPr>
+          <w:b w:val="false"/>
+          <w:bCs w:val="false"/>
+          <w:lang w:val="es-CO"/>
+        </w:rPr>
+      </w:r>
+    </w:p>
+    <w:p>
+      <w:pPr>
+        <w:pStyle w:val="Normal"/>
+        <w:bidi w:val="0"/>
+        <w:jc w:val="both"/>
+        <w:rPr>
+          <w:b w:val="false"/>
+          <w:bCs w:val="false"/>
+          <w:lang w:val="es-CO"/>
+        </w:rPr>
+      </w:pPr>
+      <w:r>
+        <w:rPr>
+          <w:b w:val="false"/>
+          <w:bCs w:val="false"/>
+          <w:lang w:val="es-CO"/>
+        </w:rPr>
+      </w:r>
+    </w:p>
+    <w:p>
+      <w:pPr>
+        <w:pStyle w:val="Normal"/>
+        <w:bidi w:val="0"/>
+        <w:jc w:val="both"/>
+        <w:rPr>
+          <w:b w:val="false"/>
+          <w:bCs w:val="false"/>
+          <w:lang w:val="es-CO"/>
+        </w:rPr>
+      </w:pPr>
+      <w:r>
+        <w:rPr>
+          <w:b w:val="false"/>
+          <w:bCs w:val="false"/>
+          <w:lang w:val="es-CO"/>
+        </w:rPr>
+      </w:r>
+    </w:p>
+    <w:p>
+      <w:pPr>
+        <w:pStyle w:val="Normal"/>
+        <w:bidi w:val="0"/>
+        <w:jc w:val="both"/>
+        <w:rPr>
+          <w:b w:val="false"/>
+          <w:bCs w:val="false"/>
+          <w:lang w:val="es-CO"/>
+        </w:rPr>
+      </w:pPr>
+      <w:r>
+        <w:rPr>
+          <w:b w:val="false"/>
+          <w:bCs w:val="false"/>
+          <w:lang w:val="es-CO"/>
+        </w:rPr>
+      </w:r>
+    </w:p>
+    <w:p>
+      <w:pPr>
+        <w:pStyle w:val="Normal"/>
+        <w:numPr>
+          <w:ilvl w:val="0"/>
+          <w:numId w:val="4"/>
+        </w:numPr>
+        <w:bidi w:val="0"/>
+        <w:jc w:val="both"/>
+        <w:rPr>
+          <w:b w:val="false"/>
+          <w:bCs w:val="false"/>
+          <w:lang w:val="es-CO"/>
+        </w:rPr>
+      </w:pPr>
+      <w:r>
+        <w:rPr>
+          <w:b w:val="false"/>
+          <w:bCs w:val="false"/>
+          <w:lang w:val="es-CO"/>
+        </w:rPr>
+        <w:t>Monitorear el cluster desde Kiali:</w:t>
+      </w:r>
+    </w:p>
+    <w:p>
+      <w:pPr>
+        <w:pStyle w:val="Normal"/>
+        <w:bidi w:val="0"/>
+        <w:jc w:val="both"/>
+        <w:rPr>
+          <w:b w:val="false"/>
+          <w:bCs w:val="false"/>
+          <w:lang w:val="es-CO"/>
+        </w:rPr>
+      </w:pPr>
+      <w:r>
+        <w:rPr>
+          <w:b w:val="false"/>
+          <w:bCs w:val="false"/>
+          <w:lang w:val="es-CO"/>
+        </w:rPr>
+      </w:r>
+    </w:p>
+    <w:p>
+      <w:pPr>
+        <w:pStyle w:val="Normal"/>
+        <w:bidi w:val="0"/>
+        <w:jc w:val="both"/>
+        <w:rPr>
+          <w:b w:val="false"/>
+          <w:bCs w:val="false"/>
+          <w:lang w:val="es-CO"/>
+        </w:rPr>
+      </w:pPr>
+      <w:r>
+        <w:rPr>
+          <w:b w:val="false"/>
+          <w:bCs w:val="false"/>
+          <w:lang w:val="es-CO"/>
+        </w:rPr>
+        <w:drawing>
+          <wp:anchor behindDoc="0" distT="0" distB="0" distL="0" distR="0" simplePos="0" locked="0" layoutInCell="0" allowOverlap="1" relativeHeight="24">
+            <wp:simplePos x="0" y="0"/>
+            <wp:positionH relativeFrom="column">
+              <wp:posOffset>807720</wp:posOffset>
+            </wp:positionH>
+            <wp:positionV relativeFrom="paragraph">
+              <wp:posOffset>45720</wp:posOffset>
+            </wp:positionV>
+            <wp:extent cx="4716780" cy="3561715"/>
+            <wp:effectExtent l="0" t="0" r="0" b="0"/>
+            <wp:wrapSquare wrapText="largest"/>
+            <wp:docPr id="23" name="Image23" descr="" title=""/>
+            <wp:cNvGraphicFramePr>
+              <a:graphicFrameLocks xmlns:a="http://schemas.openxmlformats.org/drawingml/2006/main" noChangeAspect="1"/>
+            </wp:cNvGraphicFramePr>
+            <a:graphic xmlns:a="http://schemas.openxmlformats.org/drawingml/2006/main">
+              <a:graphicData uri="http://schemas.openxmlformats.org/drawingml/2006/picture">
+                <pic:pic xmlns:pic="http://schemas.openxmlformats.org/drawingml/2006/picture">
+                  <pic:nvPicPr>
+                    <pic:cNvPr id="23" name="Image23" descr="" title=""/>
+                    <pic:cNvPicPr>
+                      <a:picLocks noChangeAspect="1" noChangeArrowheads="1"/>
+                    </pic:cNvPicPr>
+                  </pic:nvPicPr>
+                  <pic:blipFill>
+                    <a:blip r:embed="rId25"/>
+                    <a:stretch>
+                      <a:fillRect/>
+                    </a:stretch>
+                  </pic:blipFill>
+                  <pic:spPr bwMode="auto">
+                    <a:xfrm>
+                      <a:off x="0" y="0"/>
+                      <a:ext cx="4716780" cy="3561715"/>
+                    </a:xfrm>
+                    <a:prstGeom prst="rect">
+                      <a:avLst/>
+                    </a:prstGeom>
+                  </pic:spPr>
+                </pic:pic>
+              </a:graphicData>
+            </a:graphic>
+          </wp:anchor>
+        </w:drawing>
+      </w:r>
+    </w:p>
+    <w:p>
+      <w:pPr>
+        <w:pStyle w:val="Normal"/>
+        <w:bidi w:val="0"/>
+        <w:jc w:val="both"/>
+        <w:rPr>
+          <w:b w:val="false"/>
+          <w:bCs w:val="false"/>
+          <w:lang w:val="es-CO"/>
+        </w:rPr>
+      </w:pPr>
+      <w:r>
+        <w:rPr>
+          <w:b w:val="false"/>
+          <w:bCs w:val="false"/>
+          <w:lang w:val="es-CO"/>
+        </w:rPr>
+      </w:r>
+    </w:p>
+    <w:p>
+      <w:pPr>
+        <w:pStyle w:val="Normal"/>
+        <w:bidi w:val="0"/>
+        <w:jc w:val="both"/>
+        <w:rPr>
+          <w:b w:val="false"/>
+          <w:bCs w:val="false"/>
+          <w:lang w:val="es-CO"/>
+        </w:rPr>
+      </w:pPr>
+      <w:r>
+        <w:rPr>
+          <w:b w:val="false"/>
+          <w:bCs w:val="false"/>
+          <w:lang w:val="es-CO"/>
+        </w:rPr>
+      </w:r>
+    </w:p>
+    <w:p>
+      <w:pPr>
+        <w:pStyle w:val="Normal"/>
+        <w:bidi w:val="0"/>
+        <w:jc w:val="both"/>
+        <w:rPr>
+          <w:b w:val="false"/>
+          <w:bCs w:val="false"/>
+          <w:lang w:val="es-CO"/>
+        </w:rPr>
+      </w:pPr>
+      <w:r>
+        <w:rPr>
+          <w:b w:val="false"/>
+          <w:bCs w:val="false"/>
+          <w:lang w:val="es-CO"/>
+        </w:rPr>
+      </w:r>
+    </w:p>
+    <w:p>
+      <w:pPr>
+        <w:pStyle w:val="Normal"/>
+        <w:bidi w:val="0"/>
         <w:jc w:val="both"/>
         <w:rPr>
           <w:b w:val="false"/>
@@ -2267,6 +3551,51 @@
           <w:bCs w:val="false"/>
           <w:lang w:val="es-CO"/>
         </w:rPr>
+        <w:drawing>
+          <wp:anchor behindDoc="0" distT="0" distB="0" distL="0" distR="0" simplePos="0" locked="0" layoutInCell="0" allowOverlap="1" relativeHeight="25">
+            <wp:simplePos x="0" y="0"/>
+            <wp:positionH relativeFrom="column">
+              <wp:posOffset>749300</wp:posOffset>
+            </wp:positionH>
+            <wp:positionV relativeFrom="paragraph">
+              <wp:posOffset>321310</wp:posOffset>
+            </wp:positionV>
+            <wp:extent cx="5062855" cy="3482340"/>
+            <wp:effectExtent l="0" t="0" r="0" b="0"/>
+            <wp:wrapSquare wrapText="largest"/>
+            <wp:docPr id="24" name="Image24" descr="" title=""/>
+            <wp:cNvGraphicFramePr>
+              <a:graphicFrameLocks xmlns:a="http://schemas.openxmlformats.org/drawingml/2006/main" noChangeAspect="1"/>
+            </wp:cNvGraphicFramePr>
+            <a:graphic xmlns:a="http://schemas.openxmlformats.org/drawingml/2006/main">
+              <a:graphicData uri="http://schemas.openxmlformats.org/drawingml/2006/picture">
+                <pic:pic xmlns:pic="http://schemas.openxmlformats.org/drawingml/2006/picture">
+                  <pic:nvPicPr>
+                    <pic:cNvPr id="24" name="Image24" descr="" title=""/>
+                    <pic:cNvPicPr>
+                      <a:picLocks noChangeAspect="1" noChangeArrowheads="1"/>
+                    </pic:cNvPicPr>
+                  </pic:nvPicPr>
+                  <pic:blipFill>
+                    <a:blip r:embed="rId26"/>
+                    <a:stretch>
+                      <a:fillRect/>
+                    </a:stretch>
+                  </pic:blipFill>
+                  <pic:spPr bwMode="auto">
+                    <a:xfrm>
+                      <a:off x="0" y="0"/>
+                      <a:ext cx="5062855" cy="3482340"/>
+                    </a:xfrm>
+                    <a:prstGeom prst="rect">
+                      <a:avLst/>
+                    </a:prstGeom>
+                  </pic:spPr>
+                </pic:pic>
+              </a:graphicData>
+            </a:graphic>
+          </wp:anchor>
+        </w:drawing>
       </w:r>
     </w:p>
     <w:sectPr>
@@ -2276,6 +3605,7 @@
       <w:pgNumType w:fmt="decimal"/>
       <w:formProt w:val="false"/>
       <w:textDirection w:val="lrTb"/>
+      <w:docGrid w:type="default" w:linePitch="100" w:charSpace="0"/>
     </w:sectPr>
   </w:body>
 </w:document>
@@ -2286,120 +3616,120 @@
   <w:abstractNum w:abstractNumId="1">
     <w:lvl w:ilvl="0">
       <w:start w:val="1"/>
-      <w:numFmt w:val="none"/>
-      <w:suff w:val="nothing"/>
-      <w:lvlText w:val=""/>
+      <w:numFmt w:val="decimal"/>
+      <w:lvlText w:val="%1."/>
       <w:lvlJc w:val="start"/>
       <w:pPr>
         <w:tabs>
-          <w:tab w:val="num" w:pos="0"/>
+          <w:tab w:val="num" w:pos="720"/>
         </w:tabs>
-        <w:ind w:start="0" w:hanging="0"/>
-      </w:pPr>
+        <w:ind w:start="720" w:hanging="360"/>
+      </w:pPr>
+      <w:rPr/>
     </w:lvl>
     <w:lvl w:ilvl="1">
       <w:start w:val="1"/>
-      <w:numFmt w:val="none"/>
-      <w:suff w:val="nothing"/>
-      <w:lvlText w:val=""/>
+      <w:numFmt w:val="decimal"/>
+      <w:lvlText w:val="%2."/>
       <w:lvlJc w:val="start"/>
       <w:pPr>
         <w:tabs>
-          <w:tab w:val="num" w:pos="0"/>
+          <w:tab w:val="num" w:pos="1080"/>
         </w:tabs>
-        <w:ind w:start="0" w:hanging="0"/>
-      </w:pPr>
+        <w:ind w:start="1080" w:hanging="360"/>
+      </w:pPr>
+      <w:rPr/>
     </w:lvl>
     <w:lvl w:ilvl="2">
       <w:start w:val="1"/>
-      <w:numFmt w:val="none"/>
-      <w:suff w:val="nothing"/>
-      <w:lvlText w:val=""/>
+      <w:numFmt w:val="decimal"/>
+      <w:lvlText w:val="%3."/>
       <w:lvlJc w:val="start"/>
       <w:pPr>
         <w:tabs>
-          <w:tab w:val="num" w:pos="0"/>
+          <w:tab w:val="num" w:pos="1440"/>
         </w:tabs>
-        <w:ind w:start="0" w:hanging="0"/>
-      </w:pPr>
+        <w:ind w:start="1440" w:hanging="360"/>
+      </w:pPr>
+      <w:rPr/>
     </w:lvl>
     <w:lvl w:ilvl="3">
       <w:start w:val="1"/>
-      <w:numFmt w:val="none"/>
-      <w:suff w:val="nothing"/>
-      <w:lvlText w:val=""/>
+      <w:numFmt w:val="decimal"/>
+      <w:lvlText w:val="%4."/>
       <w:lvlJc w:val="start"/>
       <w:pPr>
         <w:tabs>
-          <w:tab w:val="num" w:pos="0"/>
+          <w:tab w:val="num" w:pos="1800"/>
         </w:tabs>
-        <w:ind w:start="0" w:hanging="0"/>
-      </w:pPr>
+        <w:ind w:start="1800" w:hanging="360"/>
+      </w:pPr>
+      <w:rPr/>
     </w:lvl>
     <w:lvl w:ilvl="4">
       <w:start w:val="1"/>
-      <w:numFmt w:val="none"/>
-      <w:suff w:val="nothing"/>
-      <w:lvlText w:val=""/>
+      <w:numFmt w:val="decimal"/>
+      <w:lvlText w:val="%5."/>
       <w:lvlJc w:val="start"/>
       <w:pPr>
         <w:tabs>
-          <w:tab w:val="num" w:pos="0"/>
+          <w:tab w:val="num" w:pos="2160"/>
         </w:tabs>
-        <w:ind w:start="0" w:hanging="0"/>
-      </w:pPr>
+        <w:ind w:start="2160" w:hanging="360"/>
+      </w:pPr>
+      <w:rPr/>
     </w:lvl>
     <w:lvl w:ilvl="5">
       <w:start w:val="1"/>
-      <w:numFmt w:val="none"/>
-      <w:suff w:val="nothing"/>
-      <w:lvlText w:val=""/>
+      <w:numFmt w:val="decimal"/>
+      <w:lvlText w:val="%6."/>
       <w:lvlJc w:val="start"/>
       <w:pPr>
         <w:tabs>
-          <w:tab w:val="num" w:pos="0"/>
+          <w:tab w:val="num" w:pos="2520"/>
         </w:tabs>
-        <w:ind w:start="0" w:hanging="0"/>
-      </w:pPr>
+        <w:ind w:start="2520" w:hanging="360"/>
+      </w:pPr>
+      <w:rPr/>
     </w:lvl>
     <w:lvl w:ilvl="6">
       <w:start w:val="1"/>
-      <w:numFmt w:val="none"/>
-      <w:suff w:val="nothing"/>
-      <w:lvlText w:val=""/>
+      <w:numFmt w:val="decimal"/>
+      <w:lvlText w:val="%7."/>
       <w:lvlJc w:val="start"/>
       <w:pPr>
         <w:tabs>
-          <w:tab w:val="num" w:pos="0"/>
+          <w:tab w:val="num" w:pos="2880"/>
         </w:tabs>
-        <w:ind w:start="0" w:hanging="0"/>
-      </w:pPr>
+        <w:ind w:start="2880" w:hanging="360"/>
+      </w:pPr>
+      <w:rPr/>
     </w:lvl>
     <w:lvl w:ilvl="7">
       <w:start w:val="1"/>
-      <w:numFmt w:val="none"/>
-      <w:suff w:val="nothing"/>
-      <w:lvlText w:val=""/>
+      <w:numFmt w:val="decimal"/>
+      <w:lvlText w:val="%8."/>
       <w:lvlJc w:val="start"/>
       <w:pPr>
         <w:tabs>
-          <w:tab w:val="num" w:pos="0"/>
+          <w:tab w:val="num" w:pos="3240"/>
         </w:tabs>
-        <w:ind w:start="0" w:hanging="0"/>
-      </w:pPr>
+        <w:ind w:start="3240" w:hanging="360"/>
+      </w:pPr>
+      <w:rPr/>
     </w:lvl>
     <w:lvl w:ilvl="8">
       <w:start w:val="1"/>
-      <w:numFmt w:val="none"/>
-      <w:suff w:val="nothing"/>
-      <w:lvlText w:val=""/>
+      <w:numFmt w:val="decimal"/>
+      <w:lvlText w:val="%9."/>
       <w:lvlJc w:val="start"/>
       <w:pPr>
         <w:tabs>
-          <w:tab w:val="num" w:pos="0"/>
+          <w:tab w:val="num" w:pos="3600"/>
         </w:tabs>
-        <w:ind w:start="0" w:hanging="0"/>
-      </w:pPr>
+        <w:ind w:start="3600" w:hanging="360"/>
+      </w:pPr>
+      <w:rPr/>
     </w:lvl>
   </w:abstractNum>
   <w:abstractNum w:abstractNumId="2">
@@ -2638,6 +3968,244 @@
         <w:ind w:start="3600" w:hanging="360"/>
       </w:pPr>
       <w:rPr/>
+    </w:lvl>
+  </w:abstractNum>
+  <w:abstractNum w:abstractNumId="4">
+    <w:lvl w:ilvl="0">
+      <w:start w:val="1"/>
+      <w:numFmt w:val="decimal"/>
+      <w:lvlText w:val="%1."/>
+      <w:lvlJc w:val="start"/>
+      <w:pPr>
+        <w:tabs>
+          <w:tab w:val="num" w:pos="720"/>
+        </w:tabs>
+        <w:ind w:start="720" w:hanging="360"/>
+      </w:pPr>
+      <w:rPr/>
+    </w:lvl>
+    <w:lvl w:ilvl="1">
+      <w:start w:val="1"/>
+      <w:numFmt w:val="decimal"/>
+      <w:lvlText w:val="%2."/>
+      <w:lvlJc w:val="start"/>
+      <w:pPr>
+        <w:tabs>
+          <w:tab w:val="num" w:pos="1080"/>
+        </w:tabs>
+        <w:ind w:start="1080" w:hanging="360"/>
+      </w:pPr>
+      <w:rPr/>
+    </w:lvl>
+    <w:lvl w:ilvl="2">
+      <w:start w:val="1"/>
+      <w:numFmt w:val="decimal"/>
+      <w:lvlText w:val="%3."/>
+      <w:lvlJc w:val="start"/>
+      <w:pPr>
+        <w:tabs>
+          <w:tab w:val="num" w:pos="1440"/>
+        </w:tabs>
+        <w:ind w:start="1440" w:hanging="360"/>
+      </w:pPr>
+      <w:rPr/>
+    </w:lvl>
+    <w:lvl w:ilvl="3">
+      <w:start w:val="1"/>
+      <w:numFmt w:val="decimal"/>
+      <w:lvlText w:val="%4."/>
+      <w:lvlJc w:val="start"/>
+      <w:pPr>
+        <w:tabs>
+          <w:tab w:val="num" w:pos="1800"/>
+        </w:tabs>
+        <w:ind w:start="1800" w:hanging="360"/>
+      </w:pPr>
+      <w:rPr/>
+    </w:lvl>
+    <w:lvl w:ilvl="4">
+      <w:start w:val="1"/>
+      <w:numFmt w:val="decimal"/>
+      <w:lvlText w:val="%5."/>
+      <w:lvlJc w:val="start"/>
+      <w:pPr>
+        <w:tabs>
+          <w:tab w:val="num" w:pos="2160"/>
+        </w:tabs>
+        <w:ind w:start="2160" w:hanging="360"/>
+      </w:pPr>
+      <w:rPr/>
+    </w:lvl>
+    <w:lvl w:ilvl="5">
+      <w:start w:val="1"/>
+      <w:numFmt w:val="decimal"/>
+      <w:lvlText w:val="%6."/>
+      <w:lvlJc w:val="start"/>
+      <w:pPr>
+        <w:tabs>
+          <w:tab w:val="num" w:pos="2520"/>
+        </w:tabs>
+        <w:ind w:start="2520" w:hanging="360"/>
+      </w:pPr>
+      <w:rPr/>
+    </w:lvl>
+    <w:lvl w:ilvl="6">
+      <w:start w:val="1"/>
+      <w:numFmt w:val="decimal"/>
+      <w:lvlText w:val="%7."/>
+      <w:lvlJc w:val="start"/>
+      <w:pPr>
+        <w:tabs>
+          <w:tab w:val="num" w:pos="2880"/>
+        </w:tabs>
+        <w:ind w:start="2880" w:hanging="360"/>
+      </w:pPr>
+      <w:rPr/>
+    </w:lvl>
+    <w:lvl w:ilvl="7">
+      <w:start w:val="1"/>
+      <w:numFmt w:val="decimal"/>
+      <w:lvlText w:val="%8."/>
+      <w:lvlJc w:val="start"/>
+      <w:pPr>
+        <w:tabs>
+          <w:tab w:val="num" w:pos="3240"/>
+        </w:tabs>
+        <w:ind w:start="3240" w:hanging="360"/>
+      </w:pPr>
+      <w:rPr/>
+    </w:lvl>
+    <w:lvl w:ilvl="8">
+      <w:start w:val="1"/>
+      <w:numFmt w:val="decimal"/>
+      <w:lvlText w:val="%9."/>
+      <w:lvlJc w:val="start"/>
+      <w:pPr>
+        <w:tabs>
+          <w:tab w:val="num" w:pos="3600"/>
+        </w:tabs>
+        <w:ind w:start="3600" w:hanging="360"/>
+      </w:pPr>
+      <w:rPr/>
+    </w:lvl>
+  </w:abstractNum>
+  <w:abstractNum w:abstractNumId="5">
+    <w:lvl w:ilvl="0">
+      <w:start w:val="1"/>
+      <w:numFmt w:val="none"/>
+      <w:suff w:val="nothing"/>
+      <w:lvlText w:val=""/>
+      <w:lvlJc w:val="start"/>
+      <w:pPr>
+        <w:tabs>
+          <w:tab w:val="num" w:pos="0"/>
+        </w:tabs>
+        <w:ind w:start="0" w:hanging="0"/>
+      </w:pPr>
+    </w:lvl>
+    <w:lvl w:ilvl="1">
+      <w:start w:val="1"/>
+      <w:numFmt w:val="none"/>
+      <w:suff w:val="nothing"/>
+      <w:lvlText w:val=""/>
+      <w:lvlJc w:val="start"/>
+      <w:pPr>
+        <w:tabs>
+          <w:tab w:val="num" w:pos="0"/>
+        </w:tabs>
+        <w:ind w:start="0" w:hanging="0"/>
+      </w:pPr>
+    </w:lvl>
+    <w:lvl w:ilvl="2">
+      <w:start w:val="1"/>
+      <w:numFmt w:val="none"/>
+      <w:suff w:val="nothing"/>
+      <w:lvlText w:val=""/>
+      <w:lvlJc w:val="start"/>
+      <w:pPr>
+        <w:tabs>
+          <w:tab w:val="num" w:pos="0"/>
+        </w:tabs>
+        <w:ind w:start="0" w:hanging="0"/>
+      </w:pPr>
+    </w:lvl>
+    <w:lvl w:ilvl="3">
+      <w:start w:val="1"/>
+      <w:numFmt w:val="none"/>
+      <w:suff w:val="nothing"/>
+      <w:lvlText w:val=""/>
+      <w:lvlJc w:val="start"/>
+      <w:pPr>
+        <w:tabs>
+          <w:tab w:val="num" w:pos="0"/>
+        </w:tabs>
+        <w:ind w:start="0" w:hanging="0"/>
+      </w:pPr>
+    </w:lvl>
+    <w:lvl w:ilvl="4">
+      <w:start w:val="1"/>
+      <w:numFmt w:val="none"/>
+      <w:suff w:val="nothing"/>
+      <w:lvlText w:val=""/>
+      <w:lvlJc w:val="start"/>
+      <w:pPr>
+        <w:tabs>
+          <w:tab w:val="num" w:pos="0"/>
+        </w:tabs>
+        <w:ind w:start="0" w:hanging="0"/>
+      </w:pPr>
+    </w:lvl>
+    <w:lvl w:ilvl="5">
+      <w:start w:val="1"/>
+      <w:numFmt w:val="none"/>
+      <w:suff w:val="nothing"/>
+      <w:lvlText w:val=""/>
+      <w:lvlJc w:val="start"/>
+      <w:pPr>
+        <w:tabs>
+          <w:tab w:val="num" w:pos="0"/>
+        </w:tabs>
+        <w:ind w:start="0" w:hanging="0"/>
+      </w:pPr>
+    </w:lvl>
+    <w:lvl w:ilvl="6">
+      <w:start w:val="1"/>
+      <w:numFmt w:val="none"/>
+      <w:suff w:val="nothing"/>
+      <w:lvlText w:val=""/>
+      <w:lvlJc w:val="start"/>
+      <w:pPr>
+        <w:tabs>
+          <w:tab w:val="num" w:pos="0"/>
+        </w:tabs>
+        <w:ind w:start="0" w:hanging="0"/>
+      </w:pPr>
+    </w:lvl>
+    <w:lvl w:ilvl="7">
+      <w:start w:val="1"/>
+      <w:numFmt w:val="none"/>
+      <w:suff w:val="nothing"/>
+      <w:lvlText w:val=""/>
+      <w:lvlJc w:val="start"/>
+      <w:pPr>
+        <w:tabs>
+          <w:tab w:val="num" w:pos="0"/>
+        </w:tabs>
+        <w:ind w:start="0" w:hanging="0"/>
+      </w:pPr>
+    </w:lvl>
+    <w:lvl w:ilvl="8">
+      <w:start w:val="1"/>
+      <w:numFmt w:val="none"/>
+      <w:suff w:val="nothing"/>
+      <w:lvlText w:val=""/>
+      <w:lvlJc w:val="start"/>
+      <w:pPr>
+        <w:tabs>
+          <w:tab w:val="num" w:pos="0"/>
+        </w:tabs>
+        <w:ind w:start="0" w:hanging="0"/>
+      </w:pPr>
     </w:lvl>
   </w:abstractNum>
   <w:num w:numId="1">
@@ -2648,6 +4216,12 @@
   </w:num>
   <w:num w:numId="3">
     <w:abstractNumId w:val="3"/>
+  </w:num>
+  <w:num w:numId="4">
+    <w:abstractNumId w:val="4"/>
+  </w:num>
+  <w:num w:numId="5">
+    <w:abstractNumId w:val="5"/>
   </w:num>
 </w:numbering>
 </file>
@@ -2666,7 +4240,6 @@
     </w:rPrDefault>
     <w:pPrDefault>
       <w:pPr>
-        <w:widowControl/>
         <w:suppressAutoHyphens w:val="true"/>
       </w:pPr>
     </w:pPrDefault>
@@ -2676,7 +4249,10 @@
     <w:qFormat/>
     <w:pPr>
       <w:widowControl/>
+      <w:suppressAutoHyphens w:val="true"/>
       <w:bidi w:val="0"/>
+      <w:spacing w:before="0" w:after="0"/>
+      <w:jc w:val="start"/>
     </w:pPr>
     <w:rPr>
       <w:rFonts w:ascii="Liberation Serif" w:hAnsi="Liberation Serif" w:eastAsia="Roboto" w:cs="Droid Sans Devanagari"/>

</xml_diff>